<commit_message>
Converting Word documents to MarkDown: "Summaries of Other Languages": Manually checking differences between rendered MarkDown and Word. Last checks if markup looks ok.
</commit_message>
<xml_diff>
--- a/1. Spec/22. Summaries of Other Languages/Summaries of Other Languages.docx
+++ b/1. Spec/22. Summaries of Other Languages/Summaries of Other Languages.docx
@@ -1,6 +1,6 @@
 
 <file path=word/document.xml><?xml version="1.0" encoding="utf-8"?>
-<w:document xmlns:wpc="http://schemas.microsoft.com/office/word/2010/wordprocessingCanvas" xmlns:cx="http://schemas.microsoft.com/office/drawing/2014/chartex" xmlns:cx1="http://schemas.microsoft.com/office/drawing/2015/9/8/chartex" xmlns:cx2="http://schemas.microsoft.com/office/drawing/2015/10/21/chartex" xmlns:cx3="http://schemas.microsoft.com/office/drawing/2016/5/9/chartex" xmlns:cx4="http://schemas.microsoft.com/office/drawing/2016/5/10/chartex" xmlns:cx5="http://schemas.microsoft.com/office/drawing/2016/5/11/chartex" xmlns:cx6="http://schemas.microsoft.com/office/drawing/2016/5/12/chartex" xmlns:cx7="http://schemas.microsoft.com/office/drawing/2016/5/13/chartex" xmlns:cx8="http://schemas.microsoft.com/office/drawing/2016/5/14/chartex" xmlns:mc="http://schemas.openxmlformats.org/markup-compatibility/2006" xmlns:aink="http://schemas.microsoft.com/office/drawing/2016/ink" xmlns:am3d="http://schemas.microsoft.com/office/drawing/2017/model3d" xmlns:o="urn:schemas-microsoft-com:office:office" xmlns:r="http://schemas.openxmlformats.org/officeDocument/2006/relationships" xmlns:m="http://schemas.openxmlformats.org/officeDocument/2006/math" xmlns:v="urn:schemas-microsoft-com:vml" xmlns:wp14="http://schemas.microsoft.com/office/word/2010/wordprocessingDrawing" xmlns:wp="http://schemas.openxmlformats.org/drawingml/2006/wordprocessingDrawing" xmlns:w10="urn:schemas-microsoft-com:office:word" xmlns:w="http://schemas.openxmlformats.org/wordprocessingml/2006/main" xmlns:w14="http://schemas.microsoft.com/office/word/2010/wordml" xmlns:w15="http://schemas.microsoft.com/office/word/2012/wordml" xmlns:w16cid="http://schemas.microsoft.com/office/word/2016/wordml/cid" xmlns:w16se="http://schemas.microsoft.com/office/word/2015/wordml/symex" xmlns:wpg="http://schemas.microsoft.com/office/word/2010/wordprocessingGroup" xmlns:wpi="http://schemas.microsoft.com/office/word/2010/wordprocessingInk" xmlns:wne="http://schemas.microsoft.com/office/word/2006/wordml" xmlns:wps="http://schemas.microsoft.com/office/word/2010/wordprocessingShape" mc:Ignorable="w14 w15 w16se w16cid wp14">
+<w:document xmlns:wpc="http://schemas.microsoft.com/office/word/2010/wordprocessingCanvas" xmlns:cx="http://schemas.microsoft.com/office/drawing/2014/chartex" xmlns:cx1="http://schemas.microsoft.com/office/drawing/2015/9/8/chartex" xmlns:cx2="http://schemas.microsoft.com/office/drawing/2015/10/21/chartex" xmlns:cx3="http://schemas.microsoft.com/office/drawing/2016/5/9/chartex" xmlns:cx4="http://schemas.microsoft.com/office/drawing/2016/5/10/chartex" xmlns:cx5="http://schemas.microsoft.com/office/drawing/2016/5/11/chartex" xmlns:cx6="http://schemas.microsoft.com/office/drawing/2016/5/12/chartex" xmlns:cx7="http://schemas.microsoft.com/office/drawing/2016/5/13/chartex" xmlns:cx8="http://schemas.microsoft.com/office/drawing/2016/5/14/chartex" xmlns:mc="http://schemas.openxmlformats.org/markup-compatibility/2006" xmlns:aink="http://schemas.microsoft.com/office/drawing/2016/ink" xmlns:am3d="http://schemas.microsoft.com/office/drawing/2017/model3d" xmlns:o="urn:schemas-microsoft-com:office:office" xmlns:r="http://schemas.openxmlformats.org/officeDocument/2006/relationships" xmlns:m="http://schemas.openxmlformats.org/officeDocument/2006/math" xmlns:v="urn:schemas-microsoft-com:vml" xmlns:wp14="http://schemas.microsoft.com/office/word/2010/wordprocessingDrawing" xmlns:wp="http://schemas.openxmlformats.org/drawingml/2006/wordprocessingDrawing" xmlns:w10="urn:schemas-microsoft-com:office:word" xmlns:w="http://schemas.openxmlformats.org/wordprocessingml/2006/main" xmlns:w14="http://schemas.microsoft.com/office/word/2010/wordml" xmlns:w15="http://schemas.microsoft.com/office/word/2012/wordml" xmlns:w16cex="http://schemas.microsoft.com/office/word/2018/wordml/cex" xmlns:w16cid="http://schemas.microsoft.com/office/word/2016/wordml/cid" xmlns:w16="http://schemas.microsoft.com/office/word/2018/wordml" xmlns:w16se="http://schemas.microsoft.com/office/word/2015/wordml/symex" xmlns:wpg="http://schemas.microsoft.com/office/word/2010/wordprocessingGroup" xmlns:wpi="http://schemas.microsoft.com/office/word/2010/wordprocessingInk" xmlns:wne="http://schemas.microsoft.com/office/word/2006/wordml" xmlns:wps="http://schemas.microsoft.com/office/word/2010/wordprocessingShape" mc:Ignorable="w14 w15 w16se w16cid w16 w16cex wp14">
   <w:background w:color="000000"/>
   <w:body>
     <w:tbl>
@@ -79,1562 +79,1517 @@
           <w:i/>
           <w:iCs/>
         </w:rPr>
-        <w:t xml:space="preserve">A summary of </w:t>
-      </w:r>
-      <w:proofErr w:type="spellStart"/>
-      <w:r>
+        <w:t>A summary of Msdn Library Visual Studio July 2000: C Language Reference</w:t>
+      </w:r>
+    </w:p>
+    <w:p/>
+    <w:p>
+      <w:pPr>
+        <w:numPr>
+          <w:ilvl w:val="0"/>
+          <w:numId w:val="11"/>
+        </w:numPr>
+        <w:tabs>
+          <w:tab w:val="clear" w:pos="720"/>
+          <w:tab w:val="num" w:pos="1212"/>
+        </w:tabs>
+        <w:ind w:left="1212"/>
+        <w:jc w:val="both"/>
+      </w:pPr>
+      <w:r>
+        <w:t>Identifiers</w:t>
+      </w:r>
+    </w:p>
+    <w:p>
+      <w:pPr>
+        <w:numPr>
+          <w:ilvl w:val="0"/>
+          <w:numId w:val="11"/>
+        </w:numPr>
+        <w:tabs>
+          <w:tab w:val="clear" w:pos="720"/>
+          <w:tab w:val="num" w:pos="1212"/>
+        </w:tabs>
+        <w:ind w:left="1212"/>
+        <w:jc w:val="both"/>
+      </w:pPr>
+      <w:r>
+        <w:t>Constants: floating point, integer, string, enumerator</w:t>
+      </w:r>
+    </w:p>
+    <w:p>
+      <w:pPr>
+        <w:numPr>
+          <w:ilvl w:val="0"/>
+          <w:numId w:val="11"/>
+        </w:numPr>
+        <w:tabs>
+          <w:tab w:val="clear" w:pos="720"/>
+          <w:tab w:val="num" w:pos="1212"/>
+        </w:tabs>
+        <w:ind w:left="1212"/>
+        <w:jc w:val="both"/>
+      </w:pPr>
+      <w:r>
+        <w:t>Lifetime: when does a variable exist</w:t>
+      </w:r>
+    </w:p>
+    <w:p>
+      <w:pPr>
+        <w:numPr>
+          <w:ilvl w:val="0"/>
+          <w:numId w:val="11"/>
+        </w:numPr>
+        <w:tabs>
+          <w:tab w:val="clear" w:pos="720"/>
+          <w:tab w:val="num" w:pos="1212"/>
+        </w:tabs>
+        <w:ind w:left="1212"/>
+        <w:jc w:val="both"/>
+      </w:pPr>
+      <w:r>
+        <w:t>Scope: visibility, reuse of names</w:t>
+      </w:r>
+    </w:p>
+    <w:p>
+      <w:pPr>
+        <w:numPr>
+          <w:ilvl w:val="0"/>
+          <w:numId w:val="11"/>
+        </w:numPr>
+        <w:tabs>
+          <w:tab w:val="clear" w:pos="720"/>
+          <w:tab w:val="num" w:pos="1212"/>
+        </w:tabs>
+        <w:ind w:left="1212"/>
+        <w:jc w:val="both"/>
+      </w:pPr>
+      <w:r>
+        <w:t>Name Spaces</w:t>
+      </w:r>
+    </w:p>
+    <w:p>
+      <w:pPr>
+        <w:numPr>
+          <w:ilvl w:val="0"/>
+          <w:numId w:val="11"/>
+        </w:numPr>
+        <w:tabs>
+          <w:tab w:val="clear" w:pos="720"/>
+          <w:tab w:val="num" w:pos="1212"/>
+        </w:tabs>
+        <w:ind w:left="1212"/>
+        <w:jc w:val="both"/>
+      </w:pPr>
+      <w:r>
+        <w:t>Variable</w:t>
+      </w:r>
+    </w:p>
+    <w:p>
+      <w:pPr>
+        <w:numPr>
+          <w:ilvl w:val="0"/>
+          <w:numId w:val="11"/>
+        </w:numPr>
+        <w:tabs>
+          <w:tab w:val="clear" w:pos="720"/>
+          <w:tab w:val="num" w:pos="1212"/>
+        </w:tabs>
+        <w:ind w:left="1212"/>
+        <w:jc w:val="both"/>
+      </w:pPr>
+      <w:r>
+        <w:t>Specifiers</w:t>
+      </w:r>
+    </w:p>
+    <w:p>
+      <w:pPr>
+        <w:numPr>
+          <w:ilvl w:val="1"/>
+          <w:numId w:val="11"/>
+        </w:numPr>
+        <w:tabs>
+          <w:tab w:val="clear" w:pos="1440"/>
+          <w:tab w:val="num" w:pos="1932"/>
+        </w:tabs>
+        <w:ind w:left="1932"/>
+        <w:jc w:val="both"/>
+      </w:pPr>
+      <w:r>
+        <w:t xml:space="preserve">Access modifiers: public, private, </w:t>
+      </w:r>
+    </w:p>
+    <w:p>
+      <w:pPr>
+        <w:numPr>
+          <w:ilvl w:val="1"/>
+          <w:numId w:val="11"/>
+        </w:numPr>
+        <w:tabs>
+          <w:tab w:val="clear" w:pos="1440"/>
+          <w:tab w:val="num" w:pos="1932"/>
+        </w:tabs>
+        <w:ind w:left="1932"/>
+      </w:pPr>
+      <w:r>
+        <w:t>Types: void, char, short, int, long, float, double, signed, unsigned</w:t>
+      </w:r>
+      <w:r>
+        <w:t xml:space="preserve">, </w:t>
+      </w:r>
+      <w:r>
+        <w:t>struct-or-union-specifier, enum-specifier, typedef-name; signed, unsigned</w:t>
+      </w:r>
+    </w:p>
+    <w:p>
+      <w:pPr>
+        <w:numPr>
+          <w:ilvl w:val="1"/>
+          <w:numId w:val="11"/>
+        </w:numPr>
+        <w:tabs>
+          <w:tab w:val="clear" w:pos="1440"/>
+          <w:tab w:val="num" w:pos="1932"/>
+        </w:tabs>
+        <w:ind w:left="1932"/>
+        <w:jc w:val="both"/>
+      </w:pPr>
+      <w:r>
+        <w:t>Type qualifiers: normal, const, volatile</w:t>
+      </w:r>
+    </w:p>
+    <w:p>
+      <w:pPr>
+        <w:numPr>
+          <w:ilvl w:val="0"/>
+          <w:numId w:val="11"/>
+        </w:numPr>
+        <w:tabs>
+          <w:tab w:val="clear" w:pos="720"/>
+          <w:tab w:val="num" w:pos="1212"/>
+        </w:tabs>
+        <w:ind w:left="1212"/>
+        <w:jc w:val="both"/>
+      </w:pPr>
+      <w:r>
+        <w:t>Declarations</w:t>
+      </w:r>
+    </w:p>
+    <w:p>
+      <w:pPr>
+        <w:numPr>
+          <w:ilvl w:val="1"/>
+          <w:numId w:val="11"/>
+        </w:numPr>
+        <w:tabs>
+          <w:tab w:val="clear" w:pos="1440"/>
+          <w:tab w:val="num" w:pos="1932"/>
+        </w:tabs>
+        <w:ind w:left="1932"/>
+        <w:jc w:val="both"/>
+      </w:pPr>
+      <w:r>
+        <w:t>Single value variable with fixed size decla</w:t>
+      </w:r>
+      <w:r>
+        <w:t>ra</w:t>
+      </w:r>
+      <w:r>
+        <w:t>tions</w:t>
+      </w:r>
+    </w:p>
+    <w:p>
+      <w:pPr>
+        <w:numPr>
+          <w:ilvl w:val="1"/>
+          <w:numId w:val="11"/>
+        </w:numPr>
+        <w:tabs>
+          <w:tab w:val="clear" w:pos="1440"/>
+          <w:tab w:val="num" w:pos="1932"/>
+        </w:tabs>
+        <w:ind w:left="1932"/>
+        <w:jc w:val="both"/>
+      </w:pPr>
+      <w:r>
+        <w:t xml:space="preserve">Array, string </w:t>
+      </w:r>
+      <w:r>
+        <w:t>declarations</w:t>
+      </w:r>
+    </w:p>
+    <w:p>
+      <w:pPr>
+        <w:numPr>
+          <w:ilvl w:val="1"/>
+          <w:numId w:val="11"/>
+        </w:numPr>
+        <w:tabs>
+          <w:tab w:val="clear" w:pos="1440"/>
+          <w:tab w:val="num" w:pos="1932"/>
+        </w:tabs>
+        <w:ind w:left="1932"/>
+        <w:jc w:val="both"/>
+      </w:pPr>
+      <w:r>
+        <w:t xml:space="preserve">Pointer </w:t>
+      </w:r>
+      <w:r>
+        <w:t>declarations</w:t>
+      </w:r>
+    </w:p>
+    <w:p>
+      <w:pPr>
+        <w:numPr>
+          <w:ilvl w:val="1"/>
+          <w:numId w:val="11"/>
+        </w:numPr>
+        <w:tabs>
+          <w:tab w:val="clear" w:pos="1440"/>
+          <w:tab w:val="num" w:pos="1932"/>
+        </w:tabs>
+        <w:ind w:left="1932"/>
+        <w:jc w:val="both"/>
+      </w:pPr>
+      <w:r>
+        <w:t xml:space="preserve">Enumeration </w:t>
+      </w:r>
+      <w:r>
+        <w:t>declarations</w:t>
+      </w:r>
+    </w:p>
+    <w:p>
+      <w:pPr>
+        <w:numPr>
+          <w:ilvl w:val="1"/>
+          <w:numId w:val="11"/>
+        </w:numPr>
+        <w:tabs>
+          <w:tab w:val="clear" w:pos="1440"/>
+          <w:tab w:val="num" w:pos="1932"/>
+        </w:tabs>
+        <w:ind w:left="1932"/>
+        <w:jc w:val="both"/>
+      </w:pPr>
+      <w:r>
+        <w:t xml:space="preserve">Structure </w:t>
+      </w:r>
+      <w:r>
+        <w:t>declarations</w:t>
+      </w:r>
+    </w:p>
+    <w:p>
+      <w:pPr>
+        <w:numPr>
+          <w:ilvl w:val="1"/>
+          <w:numId w:val="11"/>
+        </w:numPr>
+        <w:tabs>
+          <w:tab w:val="clear" w:pos="1440"/>
+          <w:tab w:val="num" w:pos="1932"/>
+        </w:tabs>
+        <w:ind w:left="1932"/>
+        <w:jc w:val="both"/>
+      </w:pPr>
+      <w:r>
+        <w:t xml:space="preserve">Union </w:t>
+      </w:r>
+      <w:r>
+        <w:t>declarations</w:t>
+      </w:r>
+    </w:p>
+    <w:p>
+      <w:pPr>
+        <w:numPr>
+          <w:ilvl w:val="1"/>
+          <w:numId w:val="11"/>
+        </w:numPr>
+        <w:tabs>
+          <w:tab w:val="clear" w:pos="1440"/>
+          <w:tab w:val="num" w:pos="1932"/>
+        </w:tabs>
+        <w:ind w:left="1932"/>
+        <w:jc w:val="both"/>
+      </w:pPr>
+      <w:r>
+        <w:t>Alignment</w:t>
+      </w:r>
+    </w:p>
+    <w:p>
+      <w:pPr>
+        <w:numPr>
+          <w:ilvl w:val="1"/>
+          <w:numId w:val="11"/>
+        </w:numPr>
+        <w:tabs>
+          <w:tab w:val="clear" w:pos="1440"/>
+          <w:tab w:val="num" w:pos="1932"/>
+        </w:tabs>
+        <w:ind w:left="1932"/>
+        <w:jc w:val="both"/>
+      </w:pPr>
+      <w:r>
+        <w:t xml:space="preserve">Typedef </w:t>
+      </w:r>
+      <w:r>
+        <w:t>declarations</w:t>
+      </w:r>
+    </w:p>
+    <w:p>
+      <w:pPr>
+        <w:numPr>
+          <w:ilvl w:val="1"/>
+          <w:numId w:val="11"/>
+        </w:numPr>
+        <w:tabs>
+          <w:tab w:val="clear" w:pos="1440"/>
+          <w:tab w:val="num" w:pos="1932"/>
+        </w:tabs>
+        <w:ind w:left="1932"/>
+        <w:jc w:val="both"/>
+      </w:pPr>
+      <w:r>
+        <w:t>complex variable declarations</w:t>
+      </w:r>
+    </w:p>
+    <w:p>
+      <w:pPr>
+        <w:numPr>
+          <w:ilvl w:val="1"/>
+          <w:numId w:val="11"/>
+        </w:numPr>
+        <w:tabs>
+          <w:tab w:val="clear" w:pos="1440"/>
+          <w:tab w:val="num" w:pos="1932"/>
+        </w:tabs>
+        <w:ind w:left="1932"/>
+        <w:jc w:val="both"/>
+      </w:pPr>
+      <w:r>
+        <w:t>initialization: scalar, aggregate and strings</w:t>
+      </w:r>
+    </w:p>
+    <w:p>
+      <w:pPr>
+        <w:numPr>
+          <w:ilvl w:val="1"/>
+          <w:numId w:val="11"/>
+        </w:numPr>
+        <w:tabs>
+          <w:tab w:val="clear" w:pos="1440"/>
+          <w:tab w:val="num" w:pos="1932"/>
+        </w:tabs>
+        <w:ind w:left="1932"/>
+        <w:jc w:val="both"/>
+      </w:pPr>
+      <w:r>
+        <w:t>Incomplete types (look it up)</w:t>
+      </w:r>
+    </w:p>
+    <w:p>
+      <w:pPr>
+        <w:numPr>
+          <w:ilvl w:val="0"/>
+          <w:numId w:val="11"/>
+        </w:numPr>
+        <w:tabs>
+          <w:tab w:val="clear" w:pos="720"/>
+          <w:tab w:val="num" w:pos="1212"/>
+        </w:tabs>
+        <w:ind w:left="1212"/>
+        <w:jc w:val="both"/>
+      </w:pPr>
+      <w:r>
+        <w:t>Statements</w:t>
+      </w:r>
+    </w:p>
+    <w:p>
+      <w:pPr>
+        <w:numPr>
+          <w:ilvl w:val="1"/>
+          <w:numId w:val="11"/>
+        </w:numPr>
+        <w:tabs>
+          <w:tab w:val="clear" w:pos="1440"/>
+          <w:tab w:val="num" w:pos="1932"/>
+        </w:tabs>
+        <w:ind w:left="1932"/>
+        <w:jc w:val="both"/>
+      </w:pPr>
+      <w:r>
+        <w:t>expression (can include assignment)</w:t>
+      </w:r>
+    </w:p>
+    <w:p>
+      <w:pPr>
+        <w:numPr>
+          <w:ilvl w:val="1"/>
+          <w:numId w:val="11"/>
+        </w:numPr>
+        <w:tabs>
+          <w:tab w:val="clear" w:pos="1440"/>
+          <w:tab w:val="num" w:pos="1932"/>
+        </w:tabs>
+        <w:ind w:left="1932"/>
+        <w:jc w:val="both"/>
+      </w:pPr>
+      <w:r>
+        <w:t>break</w:t>
+      </w:r>
+    </w:p>
+    <w:p>
+      <w:pPr>
+        <w:numPr>
+          <w:ilvl w:val="1"/>
+          <w:numId w:val="11"/>
+        </w:numPr>
+        <w:tabs>
+          <w:tab w:val="clear" w:pos="1440"/>
+          <w:tab w:val="num" w:pos="1932"/>
+        </w:tabs>
+        <w:ind w:left="1932"/>
+        <w:jc w:val="both"/>
+      </w:pPr>
+      <w:r>
+        <w:t>label, goto</w:t>
+      </w:r>
+    </w:p>
+    <w:p>
+      <w:pPr>
+        <w:numPr>
+          <w:ilvl w:val="1"/>
+          <w:numId w:val="11"/>
+        </w:numPr>
+        <w:tabs>
+          <w:tab w:val="clear" w:pos="1440"/>
+          <w:tab w:val="num" w:pos="1932"/>
+        </w:tabs>
+        <w:ind w:left="1932"/>
+        <w:jc w:val="both"/>
+      </w:pPr>
+      <w:r>
+        <w:t>while, do-while, for, continue</w:t>
+      </w:r>
+    </w:p>
+    <w:p>
+      <w:pPr>
+        <w:numPr>
+          <w:ilvl w:val="1"/>
+          <w:numId w:val="11"/>
+        </w:numPr>
+        <w:tabs>
+          <w:tab w:val="clear" w:pos="1440"/>
+          <w:tab w:val="num" w:pos="1932"/>
+        </w:tabs>
+        <w:ind w:left="1932"/>
+        <w:jc w:val="both"/>
+      </w:pPr>
+      <w:r>
+        <w:t>if, switch</w:t>
+      </w:r>
+    </w:p>
+    <w:p>
+      <w:pPr>
+        <w:numPr>
+          <w:ilvl w:val="1"/>
+          <w:numId w:val="11"/>
+        </w:numPr>
+        <w:tabs>
+          <w:tab w:val="clear" w:pos="1440"/>
+          <w:tab w:val="num" w:pos="1932"/>
+        </w:tabs>
+        <w:ind w:left="1932"/>
+        <w:jc w:val="both"/>
+      </w:pPr>
+      <w:r>
+        <w:t>null statement</w:t>
+      </w:r>
+    </w:p>
+    <w:p>
+      <w:pPr>
+        <w:numPr>
+          <w:ilvl w:val="1"/>
+          <w:numId w:val="11"/>
+        </w:numPr>
+        <w:tabs>
+          <w:tab w:val="clear" w:pos="1440"/>
+          <w:tab w:val="num" w:pos="1932"/>
+        </w:tabs>
+        <w:ind w:left="1932"/>
+        <w:jc w:val="both"/>
+      </w:pPr>
+      <w:r>
+        <w:t>return</w:t>
+      </w:r>
+    </w:p>
+    <w:p>
+      <w:pPr>
+        <w:numPr>
+          <w:ilvl w:val="1"/>
+          <w:numId w:val="11"/>
+        </w:numPr>
+        <w:tabs>
+          <w:tab w:val="clear" w:pos="1440"/>
+          <w:tab w:val="num" w:pos="1932"/>
+        </w:tabs>
+        <w:ind w:left="1932"/>
+        <w:jc w:val="both"/>
+      </w:pPr>
+      <w:r>
+        <w:t>try-except, try-finally</w:t>
+      </w:r>
+    </w:p>
+    <w:p>
+      <w:pPr>
+        <w:numPr>
+          <w:ilvl w:val="0"/>
+          <w:numId w:val="11"/>
+        </w:numPr>
+        <w:tabs>
+          <w:tab w:val="clear" w:pos="720"/>
+          <w:tab w:val="num" w:pos="1212"/>
+        </w:tabs>
+        <w:ind w:left="1212"/>
+        <w:jc w:val="both"/>
+      </w:pPr>
+      <w:r>
+        <w:t>Expressions and assignments</w:t>
+      </w:r>
+    </w:p>
+    <w:p>
+      <w:pPr>
+        <w:numPr>
+          <w:ilvl w:val="1"/>
+          <w:numId w:val="11"/>
+        </w:numPr>
+        <w:tabs>
+          <w:tab w:val="clear" w:pos="1440"/>
+          <w:tab w:val="num" w:pos="1932"/>
+        </w:tabs>
+        <w:ind w:left="1932"/>
+        <w:jc w:val="both"/>
+      </w:pPr>
+      <w:r>
+        <w:t>L-value and r-value expressions</w:t>
+      </w:r>
+    </w:p>
+    <w:p>
+      <w:pPr>
+        <w:numPr>
+          <w:ilvl w:val="1"/>
+          <w:numId w:val="11"/>
+        </w:numPr>
+        <w:tabs>
+          <w:tab w:val="clear" w:pos="1440"/>
+          <w:tab w:val="num" w:pos="1932"/>
+        </w:tabs>
+        <w:ind w:left="1932"/>
+        <w:jc w:val="both"/>
+      </w:pPr>
+      <w:r>
+        <w:t>Constant expressions</w:t>
+      </w:r>
+    </w:p>
+    <w:p>
+      <w:pPr>
+        <w:numPr>
+          <w:ilvl w:val="1"/>
+          <w:numId w:val="11"/>
+        </w:numPr>
+        <w:tabs>
+          <w:tab w:val="clear" w:pos="1440"/>
+          <w:tab w:val="num" w:pos="1932"/>
+        </w:tabs>
+        <w:ind w:left="1932"/>
+        <w:jc w:val="both"/>
+      </w:pPr>
+      <w:r>
+        <w:t>side effects</w:t>
+      </w:r>
+    </w:p>
+    <w:p>
+      <w:pPr>
+        <w:numPr>
+          <w:ilvl w:val="1"/>
+          <w:numId w:val="11"/>
+        </w:numPr>
+        <w:tabs>
+          <w:tab w:val="clear" w:pos="1440"/>
+          <w:tab w:val="num" w:pos="1932"/>
+        </w:tabs>
+        <w:ind w:left="1932"/>
+        <w:jc w:val="both"/>
+      </w:pPr>
+      <w:r>
+        <w:t>sequence points</w:t>
+      </w:r>
+    </w:p>
+    <w:p>
+      <w:pPr>
+        <w:numPr>
+          <w:ilvl w:val="1"/>
+          <w:numId w:val="11"/>
+        </w:numPr>
+        <w:tabs>
+          <w:tab w:val="clear" w:pos="1440"/>
+          <w:tab w:val="num" w:pos="1932"/>
+        </w:tabs>
+        <w:ind w:left="1932"/>
+        <w:jc w:val="both"/>
+      </w:pPr>
+      <w:r>
+        <w:t>operators (are functions)</w:t>
+      </w:r>
+    </w:p>
+    <w:p>
+      <w:pPr>
+        <w:numPr>
+          <w:ilvl w:val="2"/>
+          <w:numId w:val="11"/>
+        </w:numPr>
+        <w:tabs>
+          <w:tab w:val="clear" w:pos="2160"/>
+          <w:tab w:val="num" w:pos="2652"/>
+        </w:tabs>
+        <w:ind w:left="2652"/>
+        <w:jc w:val="both"/>
+      </w:pPr>
+      <w:r>
+        <w:t>Postfix operators</w:t>
+      </w:r>
+    </w:p>
+    <w:p>
+      <w:pPr>
+        <w:numPr>
+          <w:ilvl w:val="3"/>
+          <w:numId w:val="11"/>
+        </w:numPr>
+        <w:tabs>
+          <w:tab w:val="clear" w:pos="2880"/>
+          <w:tab w:val="num" w:pos="3372"/>
+        </w:tabs>
+        <w:ind w:left="3372"/>
+        <w:jc w:val="both"/>
+      </w:pPr>
+      <w:r>
+        <w:t>One dimensional array</w:t>
+      </w:r>
+    </w:p>
+    <w:p>
+      <w:pPr>
+        <w:numPr>
+          <w:ilvl w:val="3"/>
+          <w:numId w:val="11"/>
+        </w:numPr>
+        <w:tabs>
+          <w:tab w:val="clear" w:pos="2880"/>
+          <w:tab w:val="num" w:pos="3372"/>
+        </w:tabs>
+        <w:ind w:left="3372"/>
+        <w:jc w:val="both"/>
+      </w:pPr>
+      <w:r>
+        <w:t>Multidimensional array</w:t>
+      </w:r>
+    </w:p>
+    <w:p>
+      <w:pPr>
+        <w:numPr>
+          <w:ilvl w:val="3"/>
+          <w:numId w:val="11"/>
+        </w:numPr>
+        <w:tabs>
+          <w:tab w:val="clear" w:pos="2880"/>
+          <w:tab w:val="num" w:pos="3372"/>
+        </w:tabs>
+        <w:ind w:left="3372"/>
+        <w:jc w:val="both"/>
+      </w:pPr>
+      <w:r>
+        <w:t>Function call</w:t>
+      </w:r>
+    </w:p>
+    <w:p>
+      <w:pPr>
+        <w:numPr>
+          <w:ilvl w:val="3"/>
+          <w:numId w:val="11"/>
+        </w:numPr>
+        <w:tabs>
+          <w:tab w:val="clear" w:pos="2880"/>
+          <w:tab w:val="num" w:pos="3372"/>
+        </w:tabs>
+        <w:ind w:left="3372"/>
+        <w:jc w:val="both"/>
+      </w:pPr>
+      <w:r>
+        <w:t>Structure and union</w:t>
+      </w:r>
+    </w:p>
+    <w:p>
+      <w:pPr>
+        <w:numPr>
+          <w:ilvl w:val="3"/>
+          <w:numId w:val="11"/>
+        </w:numPr>
+        <w:tabs>
+          <w:tab w:val="clear" w:pos="2880"/>
+          <w:tab w:val="num" w:pos="3372"/>
+        </w:tabs>
+        <w:ind w:left="3372"/>
+        <w:jc w:val="both"/>
+      </w:pPr>
+      <w:r>
+        <w:t>increment, decrement</w:t>
+      </w:r>
+    </w:p>
+    <w:p>
+      <w:pPr>
+        <w:numPr>
+          <w:ilvl w:val="2"/>
+          <w:numId w:val="11"/>
+        </w:numPr>
+        <w:tabs>
+          <w:tab w:val="clear" w:pos="2160"/>
+          <w:tab w:val="num" w:pos="2652"/>
+        </w:tabs>
+        <w:ind w:left="2652"/>
+        <w:jc w:val="both"/>
+      </w:pPr>
+      <w:r>
+        <w:t>Unary operators</w:t>
+      </w:r>
+    </w:p>
+    <w:p>
+      <w:pPr>
+        <w:numPr>
+          <w:ilvl w:val="3"/>
+          <w:numId w:val="11"/>
+        </w:numPr>
+        <w:tabs>
+          <w:tab w:val="clear" w:pos="2880"/>
+          <w:tab w:val="num" w:pos="3372"/>
+        </w:tabs>
+        <w:ind w:left="3372"/>
+        <w:jc w:val="both"/>
+      </w:pPr>
+      <w:r>
+        <w:t>prefix increment, decrement</w:t>
+      </w:r>
+    </w:p>
+    <w:p>
+      <w:pPr>
+        <w:numPr>
+          <w:ilvl w:val="3"/>
+          <w:numId w:val="11"/>
+        </w:numPr>
+        <w:tabs>
+          <w:tab w:val="clear" w:pos="2880"/>
+          <w:tab w:val="num" w:pos="3372"/>
+        </w:tabs>
+        <w:ind w:left="3372"/>
+        <w:jc w:val="both"/>
+      </w:pPr>
+      <w:r>
+        <w:t>cast</w:t>
+      </w:r>
+    </w:p>
+    <w:p>
+      <w:pPr>
+        <w:numPr>
+          <w:ilvl w:val="3"/>
+          <w:numId w:val="11"/>
+        </w:numPr>
+        <w:tabs>
+          <w:tab w:val="clear" w:pos="2880"/>
+          <w:tab w:val="num" w:pos="3372"/>
+        </w:tabs>
+        <w:ind w:left="3372"/>
+        <w:jc w:val="both"/>
+      </w:pPr>
+      <w:r>
+        <w:t>sizeof expression</w:t>
+      </w:r>
+    </w:p>
+    <w:p>
+      <w:pPr>
+        <w:numPr>
+          <w:ilvl w:val="3"/>
+          <w:numId w:val="11"/>
+        </w:numPr>
+        <w:tabs>
+          <w:tab w:val="clear" w:pos="2880"/>
+          <w:tab w:val="num" w:pos="3372"/>
+        </w:tabs>
+        <w:ind w:left="3372"/>
+        <w:jc w:val="both"/>
+      </w:pPr>
+      <w:r>
+        <w:t>sizeof(type)</w:t>
+      </w:r>
+    </w:p>
+    <w:p>
+      <w:pPr>
+        <w:numPr>
+          <w:ilvl w:val="3"/>
+          <w:numId w:val="11"/>
+        </w:numPr>
+        <w:tabs>
+          <w:tab w:val="clear" w:pos="2880"/>
+          <w:tab w:val="num" w:pos="3372"/>
+        </w:tabs>
+        <w:ind w:left="3372"/>
+      </w:pPr>
+      <w:r>
+        <w:t>&amp;</w:t>
+      </w:r>
+      <w:r>
+        <w:t xml:space="preserve"> </w:t>
+      </w:r>
+      <w:r>
+        <w:t>* + - ~ !</w:t>
+      </w:r>
+    </w:p>
+    <w:p>
+      <w:pPr>
+        <w:numPr>
+          <w:ilvl w:val="3"/>
+          <w:numId w:val="11"/>
+        </w:numPr>
+        <w:tabs>
+          <w:tab w:val="clear" w:pos="2880"/>
+          <w:tab w:val="num" w:pos="3372"/>
+        </w:tabs>
+        <w:ind w:left="3372"/>
+      </w:pPr>
+      <w:r>
+        <w:t>bitwise and, dereference, plus, negate, bitwise complement, not/logical negation</w:t>
+      </w:r>
+    </w:p>
+    <w:p>
+      <w:pPr>
+        <w:numPr>
+          <w:ilvl w:val="2"/>
+          <w:numId w:val="11"/>
+        </w:numPr>
+        <w:tabs>
+          <w:tab w:val="clear" w:pos="2160"/>
+          <w:tab w:val="num" w:pos="2652"/>
+        </w:tabs>
+        <w:ind w:left="2652"/>
+        <w:jc w:val="both"/>
+      </w:pPr>
+      <w:r>
+        <w:t>Arithmetics (are functions)</w:t>
+      </w:r>
+    </w:p>
+    <w:p>
+      <w:pPr>
+        <w:numPr>
+          <w:ilvl w:val="3"/>
+          <w:numId w:val="11"/>
+        </w:numPr>
+        <w:tabs>
+          <w:tab w:val="clear" w:pos="2880"/>
+          <w:tab w:val="num" w:pos="3372"/>
+        </w:tabs>
+        <w:ind w:left="3372"/>
+        <w:jc w:val="both"/>
+      </w:pPr>
+      <w:r>
+        <w:t>Multipl</w:t>
+      </w:r>
+      <w:r>
+        <w:t>ica</w:t>
+      </w:r>
+      <w:r>
+        <w:t>tive: * / %</w:t>
+      </w:r>
+    </w:p>
+    <w:p>
+      <w:pPr>
+        <w:numPr>
+          <w:ilvl w:val="3"/>
+          <w:numId w:val="11"/>
+        </w:numPr>
+        <w:tabs>
+          <w:tab w:val="clear" w:pos="2880"/>
+          <w:tab w:val="num" w:pos="3372"/>
+        </w:tabs>
+        <w:ind w:left="3372"/>
+        <w:jc w:val="both"/>
+      </w:pPr>
+      <w:r>
+        <w:t>Additive: + - pointer arithmetic</w:t>
+      </w:r>
+    </w:p>
+    <w:p>
+      <w:pPr>
+        <w:numPr>
+          <w:ilvl w:val="2"/>
+          <w:numId w:val="11"/>
+        </w:numPr>
+        <w:tabs>
+          <w:tab w:val="clear" w:pos="2160"/>
+          <w:tab w:val="num" w:pos="2652"/>
+        </w:tabs>
+        <w:ind w:left="2652"/>
+        <w:jc w:val="both"/>
+      </w:pPr>
+      <w:r>
+        <w:t>Bit shift</w:t>
+      </w:r>
+    </w:p>
+    <w:p>
+      <w:pPr>
+        <w:numPr>
+          <w:ilvl w:val="3"/>
+          <w:numId w:val="11"/>
+        </w:numPr>
+        <w:tabs>
+          <w:tab w:val="clear" w:pos="2880"/>
+          <w:tab w:val="num" w:pos="3372"/>
+        </w:tabs>
+        <w:ind w:left="3372"/>
+        <w:jc w:val="both"/>
+      </w:pPr>
+      <w:r>
+        <w:t>&lt;&lt; &gt;&gt;</w:t>
+      </w:r>
+    </w:p>
+    <w:p>
+      <w:pPr>
+        <w:numPr>
+          <w:ilvl w:val="2"/>
+          <w:numId w:val="11"/>
+        </w:numPr>
+        <w:tabs>
+          <w:tab w:val="clear" w:pos="2160"/>
+          <w:tab w:val="num" w:pos="2652"/>
+        </w:tabs>
+        <w:ind w:left="2652"/>
+        <w:jc w:val="both"/>
+      </w:pPr>
+      <w:r>
+        <w:t>Relational and equality / Comparison: &lt; &gt; &lt;= &gt;= == !=</w:t>
+      </w:r>
+    </w:p>
+    <w:p>
+      <w:pPr>
+        <w:numPr>
+          <w:ilvl w:val="2"/>
+          <w:numId w:val="11"/>
+        </w:numPr>
+        <w:tabs>
+          <w:tab w:val="clear" w:pos="2160"/>
+          <w:tab w:val="num" w:pos="2652"/>
+        </w:tabs>
+        <w:ind w:left="2652"/>
+        <w:jc w:val="both"/>
+      </w:pPr>
+      <w:r>
+        <w:t>Bitwise:</w:t>
+      </w:r>
+    </w:p>
+    <w:p>
+      <w:pPr>
+        <w:numPr>
+          <w:ilvl w:val="3"/>
+          <w:numId w:val="11"/>
+        </w:numPr>
+        <w:tabs>
+          <w:tab w:val="clear" w:pos="2880"/>
+          <w:tab w:val="num" w:pos="3372"/>
+        </w:tabs>
+        <w:ind w:left="3372"/>
+        <w:jc w:val="both"/>
+      </w:pPr>
+      <w:r>
+        <w:t>And: &amp;</w:t>
+      </w:r>
+    </w:p>
+    <w:p>
+      <w:pPr>
+        <w:numPr>
+          <w:ilvl w:val="3"/>
+          <w:numId w:val="11"/>
+        </w:numPr>
+        <w:tabs>
+          <w:tab w:val="clear" w:pos="2880"/>
+          <w:tab w:val="num" w:pos="3372"/>
+        </w:tabs>
+        <w:ind w:left="3372"/>
+        <w:jc w:val="both"/>
+      </w:pPr>
+      <w:r>
+        <w:t>Xor: ^</w:t>
+      </w:r>
+    </w:p>
+    <w:p>
+      <w:pPr>
+        <w:numPr>
+          <w:ilvl w:val="3"/>
+          <w:numId w:val="11"/>
+        </w:numPr>
+        <w:tabs>
+          <w:tab w:val="clear" w:pos="2880"/>
+          <w:tab w:val="num" w:pos="3372"/>
+        </w:tabs>
+        <w:ind w:left="3372"/>
+        <w:jc w:val="both"/>
+      </w:pPr>
+      <w:r>
+        <w:t>Or: |</w:t>
+      </w:r>
+    </w:p>
+    <w:p>
+      <w:pPr>
+        <w:numPr>
+          <w:ilvl w:val="2"/>
+          <w:numId w:val="11"/>
+        </w:numPr>
+        <w:tabs>
+          <w:tab w:val="clear" w:pos="2160"/>
+          <w:tab w:val="num" w:pos="2652"/>
+        </w:tabs>
+        <w:ind w:left="2652"/>
+        <w:jc w:val="both"/>
+      </w:pPr>
+      <w:r>
+        <w:t>Boolean / logical operators:</w:t>
+      </w:r>
+    </w:p>
+    <w:p>
+      <w:pPr>
+        <w:numPr>
+          <w:ilvl w:val="3"/>
+          <w:numId w:val="11"/>
+        </w:numPr>
+        <w:tabs>
+          <w:tab w:val="clear" w:pos="2880"/>
+          <w:tab w:val="num" w:pos="3372"/>
+        </w:tabs>
+        <w:ind w:left="3372"/>
+        <w:jc w:val="both"/>
+      </w:pPr>
+      <w:r>
+        <w:t>And: &amp;&amp;</w:t>
+      </w:r>
+    </w:p>
+    <w:p>
+      <w:pPr>
+        <w:numPr>
+          <w:ilvl w:val="3"/>
+          <w:numId w:val="11"/>
+        </w:numPr>
+        <w:tabs>
+          <w:tab w:val="clear" w:pos="2880"/>
+          <w:tab w:val="num" w:pos="3372"/>
+        </w:tabs>
+        <w:ind w:left="3372"/>
+        <w:jc w:val="both"/>
+      </w:pPr>
+      <w:r>
+        <w:t>Or: ||</w:t>
+      </w:r>
+    </w:p>
+    <w:p>
+      <w:pPr>
+        <w:numPr>
+          <w:ilvl w:val="2"/>
+          <w:numId w:val="11"/>
+        </w:numPr>
+        <w:tabs>
+          <w:tab w:val="clear" w:pos="2160"/>
+          <w:tab w:val="num" w:pos="2652"/>
+        </w:tabs>
+        <w:ind w:left="2652"/>
+        <w:jc w:val="both"/>
+      </w:pPr>
+      <w:r>
+        <w:t>Ternary: Conditional expression: ? :</w:t>
+      </w:r>
+    </w:p>
+    <w:p>
+      <w:pPr>
+        <w:numPr>
+          <w:ilvl w:val="2"/>
+          <w:numId w:val="11"/>
+        </w:numPr>
+        <w:tabs>
+          <w:tab w:val="clear" w:pos="2160"/>
+          <w:tab w:val="num" w:pos="2652"/>
+        </w:tabs>
+        <w:ind w:left="2652"/>
+        <w:jc w:val="both"/>
+      </w:pPr>
+      <w:r>
+        <w:t>Assignment</w:t>
+      </w:r>
+      <w:r>
+        <w:t>: = *= /= %= += -= &lt;&lt;= &gt;&gt;= &amp;= ^= |=</w:t>
+      </w:r>
+    </w:p>
+    <w:p>
+      <w:pPr>
+        <w:numPr>
+          <w:ilvl w:val="2"/>
+          <w:numId w:val="11"/>
+        </w:numPr>
+        <w:tabs>
+          <w:tab w:val="clear" w:pos="2160"/>
+          <w:tab w:val="num" w:pos="2652"/>
+        </w:tabs>
+        <w:ind w:left="2652"/>
+        <w:jc w:val="both"/>
+      </w:pPr>
+      <w:r>
+        <w:t>Sequential evaluation: , (doesn’t do much)</w:t>
+      </w:r>
+    </w:p>
+    <w:p>
+      <w:pPr>
+        <w:numPr>
+          <w:ilvl w:val="1"/>
+          <w:numId w:val="11"/>
+        </w:numPr>
+        <w:tabs>
+          <w:tab w:val="clear" w:pos="1440"/>
+          <w:tab w:val="num" w:pos="1932"/>
+        </w:tabs>
+        <w:ind w:left="1932"/>
+        <w:jc w:val="both"/>
+      </w:pPr>
+      <w:r>
+        <w:t>Operator precedence</w:t>
+      </w:r>
+    </w:p>
+    <w:p>
+      <w:pPr>
+        <w:numPr>
+          <w:ilvl w:val="1"/>
+          <w:numId w:val="11"/>
+        </w:numPr>
+        <w:tabs>
+          <w:tab w:val="clear" w:pos="1440"/>
+          <w:tab w:val="num" w:pos="1932"/>
+        </w:tabs>
+        <w:ind w:left="1932"/>
+        <w:jc w:val="both"/>
+      </w:pPr>
+      <w:r>
+        <w:t>Type conversions</w:t>
+      </w:r>
+    </w:p>
+    <w:p>
+      <w:pPr>
+        <w:numPr>
+          <w:ilvl w:val="2"/>
+          <w:numId w:val="11"/>
+        </w:numPr>
+        <w:tabs>
+          <w:tab w:val="clear" w:pos="2160"/>
+          <w:tab w:val="num" w:pos="2652"/>
+        </w:tabs>
+        <w:ind w:left="2652"/>
+      </w:pPr>
+      <w:r>
+        <w:t>Assignment conversions: value of one type assigned to variable of another type</w:t>
+      </w:r>
+    </w:p>
+    <w:p>
+      <w:pPr>
+        <w:numPr>
+          <w:ilvl w:val="2"/>
+          <w:numId w:val="11"/>
+        </w:numPr>
+        <w:tabs>
+          <w:tab w:val="clear" w:pos="2160"/>
+          <w:tab w:val="num" w:pos="2652"/>
+        </w:tabs>
+        <w:ind w:left="2652"/>
+        <w:jc w:val="both"/>
+      </w:pPr>
+      <w:r>
+        <w:t>Cast conversions: cast of a value of one type to another type</w:t>
+      </w:r>
+    </w:p>
+    <w:p>
+      <w:pPr>
+        <w:numPr>
+          <w:ilvl w:val="2"/>
+          <w:numId w:val="11"/>
+        </w:numPr>
+        <w:tabs>
+          <w:tab w:val="clear" w:pos="2160"/>
+          <w:tab w:val="num" w:pos="2652"/>
+        </w:tabs>
+        <w:ind w:left="2652"/>
+        <w:jc w:val="both"/>
+      </w:pPr>
+      <w:r>
+        <w:t>Function call conversions: value of one type passed to a function taking another type</w:t>
+      </w:r>
+    </w:p>
+    <w:p>
+      <w:pPr>
+        <w:numPr>
+          <w:ilvl w:val="0"/>
+          <w:numId w:val="11"/>
+        </w:numPr>
+        <w:tabs>
+          <w:tab w:val="clear" w:pos="720"/>
+          <w:tab w:val="num" w:pos="1212"/>
+        </w:tabs>
+        <w:ind w:left="1212"/>
+        <w:jc w:val="both"/>
+      </w:pPr>
+      <w:r>
+        <w:t>Functions</w:t>
+      </w:r>
+    </w:p>
+    <w:p>
+      <w:pPr>
+        <w:numPr>
+          <w:ilvl w:val="1"/>
+          <w:numId w:val="11"/>
+        </w:numPr>
+        <w:tabs>
+          <w:tab w:val="clear" w:pos="1440"/>
+          <w:tab w:val="num" w:pos="1932"/>
+        </w:tabs>
+        <w:ind w:left="1932"/>
+        <w:jc w:val="both"/>
+      </w:pPr>
+      <w:r>
+        <w:t>declaration</w:t>
+      </w:r>
+    </w:p>
+    <w:p>
+      <w:pPr>
+        <w:numPr>
+          <w:ilvl w:val="1"/>
+          <w:numId w:val="11"/>
+        </w:numPr>
+        <w:tabs>
+          <w:tab w:val="clear" w:pos="1440"/>
+          <w:tab w:val="num" w:pos="1932"/>
+        </w:tabs>
+        <w:ind w:left="1932"/>
+        <w:jc w:val="both"/>
+      </w:pPr>
+      <w:r>
+        <w:t>return statement</w:t>
+      </w:r>
+    </w:p>
+    <w:p>
+      <w:pPr>
+        <w:numPr>
+          <w:ilvl w:val="1"/>
+          <w:numId w:val="11"/>
+        </w:numPr>
+        <w:tabs>
+          <w:tab w:val="clear" w:pos="1440"/>
+          <w:tab w:val="num" w:pos="1932"/>
+        </w:tabs>
+        <w:ind w:left="1932"/>
+        <w:jc w:val="both"/>
+      </w:pPr>
+      <w:r>
+        <w:t>definition</w:t>
+      </w:r>
+    </w:p>
+    <w:p>
+      <w:pPr>
+        <w:numPr>
+          <w:ilvl w:val="1"/>
+          <w:numId w:val="11"/>
+        </w:numPr>
+        <w:tabs>
+          <w:tab w:val="clear" w:pos="1440"/>
+          <w:tab w:val="num" w:pos="1932"/>
+        </w:tabs>
+        <w:ind w:left="1932"/>
+        <w:jc w:val="both"/>
+      </w:pPr>
+      <w:r>
+        <w:t>return type</w:t>
+      </w:r>
+    </w:p>
+    <w:p>
+      <w:pPr>
+        <w:numPr>
+          <w:ilvl w:val="1"/>
+          <w:numId w:val="11"/>
+        </w:numPr>
+        <w:tabs>
+          <w:tab w:val="clear" w:pos="1440"/>
+          <w:tab w:val="num" w:pos="1932"/>
+        </w:tabs>
+        <w:ind w:left="1932"/>
+        <w:jc w:val="both"/>
+      </w:pPr>
+      <w:r>
+        <w:t>parameters</w:t>
+      </w:r>
+    </w:p>
+    <w:p>
+      <w:pPr>
+        <w:numPr>
+          <w:ilvl w:val="1"/>
+          <w:numId w:val="11"/>
+        </w:numPr>
+        <w:tabs>
+          <w:tab w:val="clear" w:pos="1440"/>
+          <w:tab w:val="num" w:pos="1932"/>
+        </w:tabs>
+        <w:ind w:left="1932"/>
+        <w:jc w:val="both"/>
+      </w:pPr>
+      <w:r>
+        <w:t>arguments</w:t>
+      </w:r>
+    </w:p>
+    <w:p>
+      <w:pPr>
+        <w:numPr>
+          <w:ilvl w:val="1"/>
+          <w:numId w:val="11"/>
+        </w:numPr>
+        <w:tabs>
+          <w:tab w:val="clear" w:pos="1440"/>
+          <w:tab w:val="num" w:pos="1932"/>
+        </w:tabs>
+        <w:ind w:left="1932"/>
+        <w:jc w:val="both"/>
+      </w:pPr>
+      <w:r>
+        <w:t>variable number of arguments</w:t>
+      </w:r>
+    </w:p>
+    <w:p>
+      <w:pPr>
+        <w:numPr>
+          <w:ilvl w:val="1"/>
+          <w:numId w:val="11"/>
+        </w:numPr>
+        <w:tabs>
+          <w:tab w:val="clear" w:pos="1440"/>
+          <w:tab w:val="num" w:pos="1932"/>
+        </w:tabs>
+        <w:ind w:left="1932"/>
+        <w:jc w:val="both"/>
+      </w:pPr>
+      <w:r>
+        <w:t>prototypes</w:t>
+      </w:r>
+    </w:p>
+    <w:p>
+      <w:pPr>
+        <w:numPr>
+          <w:ilvl w:val="1"/>
+          <w:numId w:val="11"/>
+        </w:numPr>
+        <w:tabs>
+          <w:tab w:val="clear" w:pos="1440"/>
+          <w:tab w:val="num" w:pos="1932"/>
+        </w:tabs>
+        <w:ind w:left="1932"/>
+        <w:jc w:val="both"/>
+      </w:pPr>
+      <w:r>
+        <w:t>calls</w:t>
+      </w:r>
+    </w:p>
+    <w:p>
+      <w:pPr>
+        <w:numPr>
+          <w:ilvl w:val="2"/>
+          <w:numId w:val="11"/>
+        </w:numPr>
+        <w:tabs>
+          <w:tab w:val="clear" w:pos="2160"/>
+          <w:tab w:val="num" w:pos="2652"/>
+        </w:tabs>
+        <w:ind w:left="2652"/>
+        <w:jc w:val="both"/>
+      </w:pPr>
+      <w:r>
+        <w:t>call</w:t>
+      </w:r>
+    </w:p>
+    <w:p>
+      <w:pPr>
+        <w:numPr>
+          <w:ilvl w:val="2"/>
+          <w:numId w:val="11"/>
+        </w:numPr>
+        <w:tabs>
+          <w:tab w:val="clear" w:pos="2160"/>
+          <w:tab w:val="num" w:pos="2652"/>
+        </w:tabs>
+        <w:ind w:left="2652"/>
+        <w:jc w:val="both"/>
+      </w:pPr>
+      <w:r>
+        <w:t>arguments</w:t>
+      </w:r>
+    </w:p>
+    <w:p>
+      <w:pPr>
+        <w:numPr>
+          <w:ilvl w:val="2"/>
+          <w:numId w:val="11"/>
+        </w:numPr>
+        <w:tabs>
+          <w:tab w:val="clear" w:pos="2160"/>
+          <w:tab w:val="num" w:pos="2652"/>
+        </w:tabs>
+        <w:ind w:left="2652"/>
+        <w:jc w:val="both"/>
+      </w:pPr>
+      <w:r>
+        <w:t>call with variable number of arguments</w:t>
+      </w:r>
+    </w:p>
+    <w:p>
+      <w:pPr>
+        <w:numPr>
+          <w:ilvl w:val="2"/>
+          <w:numId w:val="11"/>
+        </w:numPr>
+        <w:tabs>
+          <w:tab w:val="clear" w:pos="2160"/>
+          <w:tab w:val="num" w:pos="2652"/>
+        </w:tabs>
+        <w:ind w:left="2652"/>
+        <w:jc w:val="both"/>
+      </w:pPr>
+      <w:r>
+        <w:t>recursive function</w:t>
+      </w:r>
+    </w:p>
+    <w:p>
+      <w:pPr>
+        <w:pStyle w:val="Heading3"/>
+      </w:pPr>
+      <w:r>
+        <w:t>C++</w:t>
+      </w:r>
+    </w:p>
+    <w:p>
+      <w:pPr>
         <w:rPr>
           <w:i/>
           <w:iCs/>
         </w:rPr>
-        <w:t>Msdn</w:t>
-      </w:r>
-      <w:proofErr w:type="spellEnd"/>
+      </w:pPr>
       <w:r>
         <w:rPr>
           <w:i/>
           <w:iCs/>
         </w:rPr>
-        <w:t xml:space="preserve"> Library Visual Studio July 2000: C Language Reference</w:t>
-      </w:r>
-    </w:p>
-    <w:p/>
-    <w:p>
-      <w:pPr>
-        <w:numPr>
-          <w:ilvl w:val="0"/>
-          <w:numId w:val="11"/>
-        </w:numPr>
-        <w:tabs>
-          <w:tab w:val="clear" w:pos="720"/>
-          <w:tab w:val="num" w:pos="1212"/>
-        </w:tabs>
-        <w:ind w:left="1212"/>
-        <w:jc w:val="both"/>
-      </w:pPr>
-      <w:r>
-        <w:t>Identifiers</w:t>
-      </w:r>
-    </w:p>
-    <w:p>
-      <w:pPr>
-        <w:numPr>
-          <w:ilvl w:val="0"/>
-          <w:numId w:val="11"/>
-        </w:numPr>
-        <w:tabs>
-          <w:tab w:val="clear" w:pos="720"/>
-          <w:tab w:val="num" w:pos="1212"/>
-        </w:tabs>
-        <w:ind w:left="1212"/>
-        <w:jc w:val="both"/>
-      </w:pPr>
-      <w:r>
-        <w:t>Constants: floating point, integer, string, enumerator</w:t>
-      </w:r>
-    </w:p>
-    <w:p>
-      <w:pPr>
-        <w:numPr>
-          <w:ilvl w:val="0"/>
-          <w:numId w:val="11"/>
-        </w:numPr>
-        <w:tabs>
-          <w:tab w:val="clear" w:pos="720"/>
-          <w:tab w:val="num" w:pos="1212"/>
-        </w:tabs>
-        <w:ind w:left="1212"/>
-        <w:jc w:val="both"/>
-      </w:pPr>
-      <w:r>
-        <w:t>Lifetime: when does a variable exist</w:t>
-      </w:r>
-    </w:p>
-    <w:p>
-      <w:pPr>
-        <w:numPr>
-          <w:ilvl w:val="0"/>
-          <w:numId w:val="11"/>
-        </w:numPr>
-        <w:tabs>
-          <w:tab w:val="clear" w:pos="720"/>
-          <w:tab w:val="num" w:pos="1212"/>
-        </w:tabs>
-        <w:ind w:left="1212"/>
-        <w:jc w:val="both"/>
-      </w:pPr>
-      <w:r>
-        <w:t>Scope: visibility, reuse of names</w:t>
-      </w:r>
-    </w:p>
-    <w:p>
-      <w:pPr>
-        <w:numPr>
-          <w:ilvl w:val="0"/>
-          <w:numId w:val="11"/>
-        </w:numPr>
-        <w:tabs>
-          <w:tab w:val="clear" w:pos="720"/>
-          <w:tab w:val="num" w:pos="1212"/>
-        </w:tabs>
-        <w:ind w:left="1212"/>
-        <w:jc w:val="both"/>
-      </w:pPr>
-      <w:r>
-        <w:t>Name Spaces</w:t>
-      </w:r>
-    </w:p>
-    <w:p>
-      <w:pPr>
-        <w:numPr>
-          <w:ilvl w:val="0"/>
-          <w:numId w:val="11"/>
-        </w:numPr>
-        <w:tabs>
-          <w:tab w:val="clear" w:pos="720"/>
-          <w:tab w:val="num" w:pos="1212"/>
-        </w:tabs>
-        <w:ind w:left="1212"/>
-        <w:jc w:val="both"/>
-      </w:pPr>
-      <w:r>
-        <w:t>Variable</w:t>
-      </w:r>
-    </w:p>
-    <w:p>
-      <w:pPr>
-        <w:numPr>
-          <w:ilvl w:val="0"/>
-          <w:numId w:val="11"/>
-        </w:numPr>
-        <w:tabs>
-          <w:tab w:val="clear" w:pos="720"/>
-          <w:tab w:val="num" w:pos="1212"/>
-        </w:tabs>
-        <w:ind w:left="1212"/>
-        <w:jc w:val="both"/>
-      </w:pPr>
-      <w:r>
-        <w:t>Specifiers</w:t>
-      </w:r>
-    </w:p>
-    <w:p>
-      <w:pPr>
-        <w:numPr>
-          <w:ilvl w:val="1"/>
-          <w:numId w:val="11"/>
-        </w:numPr>
-        <w:tabs>
-          <w:tab w:val="clear" w:pos="1440"/>
-          <w:tab w:val="num" w:pos="1932"/>
-        </w:tabs>
-        <w:ind w:left="1932"/>
-        <w:jc w:val="both"/>
-      </w:pPr>
-      <w:r>
-        <w:t xml:space="preserve">Access modifiers: public, private, </w:t>
-      </w:r>
-    </w:p>
-    <w:p>
-      <w:pPr>
-        <w:numPr>
-          <w:ilvl w:val="1"/>
-          <w:numId w:val="11"/>
-        </w:numPr>
-        <w:tabs>
-          <w:tab w:val="clear" w:pos="1440"/>
-          <w:tab w:val="num" w:pos="1932"/>
-        </w:tabs>
-        <w:ind w:left="1932"/>
-        <w:jc w:val="both"/>
-      </w:pPr>
-      <w:r>
-        <w:t xml:space="preserve">Types: void, char, short, int, long, float, double, signed, unsigned, struct-or-union-specifier, </w:t>
-      </w:r>
-      <w:proofErr w:type="spellStart"/>
-      <w:r>
-        <w:t>enum</w:t>
-      </w:r>
-      <w:proofErr w:type="spellEnd"/>
-      <w:r>
-        <w:t>-specifier, typedef-name; signed, unsigned</w:t>
-      </w:r>
-    </w:p>
-    <w:p>
-      <w:pPr>
-        <w:numPr>
-          <w:ilvl w:val="1"/>
-          <w:numId w:val="11"/>
-        </w:numPr>
-        <w:tabs>
-          <w:tab w:val="clear" w:pos="1440"/>
-          <w:tab w:val="num" w:pos="1932"/>
-        </w:tabs>
-        <w:ind w:left="1932"/>
-        <w:jc w:val="both"/>
-      </w:pPr>
-      <w:r>
-        <w:t>Type qualifiers: normal, const, volatile</w:t>
-      </w:r>
-    </w:p>
-    <w:p>
-      <w:pPr>
-        <w:numPr>
-          <w:ilvl w:val="0"/>
-          <w:numId w:val="11"/>
-        </w:numPr>
-        <w:tabs>
-          <w:tab w:val="clear" w:pos="720"/>
-          <w:tab w:val="num" w:pos="1212"/>
-        </w:tabs>
-        <w:ind w:left="1212"/>
-        <w:jc w:val="both"/>
-      </w:pPr>
-      <w:r>
-        <w:t>Declarations</w:t>
-      </w:r>
-    </w:p>
-    <w:p>
-      <w:pPr>
-        <w:numPr>
-          <w:ilvl w:val="1"/>
-          <w:numId w:val="11"/>
-        </w:numPr>
-        <w:tabs>
-          <w:tab w:val="clear" w:pos="1440"/>
-          <w:tab w:val="num" w:pos="1932"/>
-        </w:tabs>
-        <w:ind w:left="1932"/>
-        <w:jc w:val="both"/>
-      </w:pPr>
-      <w:r>
-        <w:t>Single value variable with fixed size decla</w:t>
-      </w:r>
-      <w:r>
-        <w:t>ra</w:t>
-      </w:r>
-      <w:r>
-        <w:t>tions</w:t>
-      </w:r>
-    </w:p>
-    <w:p>
-      <w:pPr>
-        <w:numPr>
-          <w:ilvl w:val="1"/>
-          <w:numId w:val="11"/>
-        </w:numPr>
-        <w:tabs>
-          <w:tab w:val="clear" w:pos="1440"/>
-          <w:tab w:val="num" w:pos="1932"/>
-        </w:tabs>
-        <w:ind w:left="1932"/>
-        <w:jc w:val="both"/>
-      </w:pPr>
-      <w:r>
-        <w:t xml:space="preserve">Array, string </w:t>
-      </w:r>
-      <w:r>
-        <w:t>declarations</w:t>
-      </w:r>
-    </w:p>
-    <w:p>
-      <w:pPr>
-        <w:numPr>
-          <w:ilvl w:val="1"/>
-          <w:numId w:val="11"/>
-        </w:numPr>
-        <w:tabs>
-          <w:tab w:val="clear" w:pos="1440"/>
-          <w:tab w:val="num" w:pos="1932"/>
-        </w:tabs>
-        <w:ind w:left="1932"/>
-        <w:jc w:val="both"/>
-      </w:pPr>
-      <w:r>
-        <w:t xml:space="preserve">Pointer </w:t>
-      </w:r>
-      <w:r>
-        <w:t>declarations</w:t>
-      </w:r>
-    </w:p>
-    <w:p>
-      <w:pPr>
-        <w:numPr>
-          <w:ilvl w:val="1"/>
-          <w:numId w:val="11"/>
-        </w:numPr>
-        <w:tabs>
-          <w:tab w:val="clear" w:pos="1440"/>
-          <w:tab w:val="num" w:pos="1932"/>
-        </w:tabs>
-        <w:ind w:left="1932"/>
-        <w:jc w:val="both"/>
-      </w:pPr>
-      <w:r>
-        <w:t xml:space="preserve">Enumeration </w:t>
-      </w:r>
-      <w:r>
-        <w:t>declarations</w:t>
-      </w:r>
-    </w:p>
-    <w:p>
-      <w:pPr>
-        <w:numPr>
-          <w:ilvl w:val="1"/>
-          <w:numId w:val="11"/>
-        </w:numPr>
-        <w:tabs>
-          <w:tab w:val="clear" w:pos="1440"/>
-          <w:tab w:val="num" w:pos="1932"/>
-        </w:tabs>
-        <w:ind w:left="1932"/>
-        <w:jc w:val="both"/>
-      </w:pPr>
-      <w:r>
-        <w:t xml:space="preserve">Structure </w:t>
-      </w:r>
-      <w:r>
-        <w:t>declarations</w:t>
-      </w:r>
-    </w:p>
-    <w:p>
-      <w:pPr>
-        <w:numPr>
-          <w:ilvl w:val="1"/>
-          <w:numId w:val="11"/>
-        </w:numPr>
-        <w:tabs>
-          <w:tab w:val="clear" w:pos="1440"/>
-          <w:tab w:val="num" w:pos="1932"/>
-        </w:tabs>
-        <w:ind w:left="1932"/>
-        <w:jc w:val="both"/>
-      </w:pPr>
-      <w:r>
-        <w:t xml:space="preserve">Union </w:t>
-      </w:r>
-      <w:r>
-        <w:t>declarations</w:t>
-      </w:r>
-    </w:p>
-    <w:p>
-      <w:pPr>
-        <w:numPr>
-          <w:ilvl w:val="1"/>
-          <w:numId w:val="11"/>
-        </w:numPr>
-        <w:tabs>
-          <w:tab w:val="clear" w:pos="1440"/>
-          <w:tab w:val="num" w:pos="1932"/>
-        </w:tabs>
-        <w:ind w:left="1932"/>
-        <w:jc w:val="both"/>
-      </w:pPr>
-      <w:r>
-        <w:t>Alignment</w:t>
-      </w:r>
-    </w:p>
-    <w:p>
-      <w:pPr>
-        <w:numPr>
-          <w:ilvl w:val="1"/>
-          <w:numId w:val="11"/>
-        </w:numPr>
-        <w:tabs>
-          <w:tab w:val="clear" w:pos="1440"/>
-          <w:tab w:val="num" w:pos="1932"/>
-        </w:tabs>
-        <w:ind w:left="1932"/>
-        <w:jc w:val="both"/>
-      </w:pPr>
-      <w:r>
-        <w:t xml:space="preserve">Typedef </w:t>
-      </w:r>
-      <w:r>
-        <w:t>declarations</w:t>
-      </w:r>
-    </w:p>
-    <w:p>
-      <w:pPr>
-        <w:numPr>
-          <w:ilvl w:val="1"/>
-          <w:numId w:val="11"/>
-        </w:numPr>
-        <w:tabs>
-          <w:tab w:val="clear" w:pos="1440"/>
-          <w:tab w:val="num" w:pos="1932"/>
-        </w:tabs>
-        <w:ind w:left="1932"/>
-        <w:jc w:val="both"/>
-      </w:pPr>
-      <w:r>
-        <w:t>complex variable declarations</w:t>
-      </w:r>
-    </w:p>
-    <w:p>
-      <w:pPr>
-        <w:numPr>
-          <w:ilvl w:val="1"/>
-          <w:numId w:val="11"/>
-        </w:numPr>
-        <w:tabs>
-          <w:tab w:val="clear" w:pos="1440"/>
-          <w:tab w:val="num" w:pos="1932"/>
-        </w:tabs>
-        <w:ind w:left="1932"/>
-        <w:jc w:val="both"/>
-      </w:pPr>
-      <w:r>
-        <w:t>initialization: scalar, aggregate and strings</w:t>
-      </w:r>
-    </w:p>
-    <w:p>
-      <w:pPr>
-        <w:numPr>
-          <w:ilvl w:val="1"/>
-          <w:numId w:val="11"/>
-        </w:numPr>
-        <w:tabs>
-          <w:tab w:val="clear" w:pos="1440"/>
-          <w:tab w:val="num" w:pos="1932"/>
-        </w:tabs>
-        <w:ind w:left="1932"/>
-        <w:jc w:val="both"/>
-      </w:pPr>
-      <w:r>
-        <w:t>Incomplete types (look it up)</w:t>
-      </w:r>
-    </w:p>
-    <w:p>
-      <w:pPr>
-        <w:numPr>
-          <w:ilvl w:val="0"/>
-          <w:numId w:val="11"/>
-        </w:numPr>
-        <w:tabs>
-          <w:tab w:val="clear" w:pos="720"/>
-          <w:tab w:val="num" w:pos="1212"/>
-        </w:tabs>
-        <w:ind w:left="1212"/>
-        <w:jc w:val="both"/>
-      </w:pPr>
-      <w:r>
-        <w:t>Statements</w:t>
-      </w:r>
-    </w:p>
-    <w:p>
-      <w:pPr>
-        <w:numPr>
-          <w:ilvl w:val="1"/>
-          <w:numId w:val="11"/>
-        </w:numPr>
-        <w:tabs>
-          <w:tab w:val="clear" w:pos="1440"/>
-          <w:tab w:val="num" w:pos="1932"/>
-        </w:tabs>
-        <w:ind w:left="1932"/>
-        <w:jc w:val="both"/>
-      </w:pPr>
-      <w:r>
-        <w:t>expression (can include assignment)</w:t>
-      </w:r>
-    </w:p>
-    <w:p>
-      <w:pPr>
-        <w:numPr>
-          <w:ilvl w:val="1"/>
-          <w:numId w:val="11"/>
-        </w:numPr>
-        <w:tabs>
-          <w:tab w:val="clear" w:pos="1440"/>
-          <w:tab w:val="num" w:pos="1932"/>
-        </w:tabs>
-        <w:ind w:left="1932"/>
-        <w:jc w:val="both"/>
-      </w:pPr>
-      <w:r>
-        <w:t>break</w:t>
-      </w:r>
-    </w:p>
-    <w:p>
-      <w:pPr>
-        <w:numPr>
-          <w:ilvl w:val="1"/>
-          <w:numId w:val="11"/>
-        </w:numPr>
-        <w:tabs>
-          <w:tab w:val="clear" w:pos="1440"/>
-          <w:tab w:val="num" w:pos="1932"/>
-        </w:tabs>
-        <w:ind w:left="1932"/>
-        <w:jc w:val="both"/>
-      </w:pPr>
-      <w:r>
-        <w:t>label, goto</w:t>
-      </w:r>
-    </w:p>
-    <w:p>
-      <w:pPr>
-        <w:numPr>
-          <w:ilvl w:val="1"/>
-          <w:numId w:val="11"/>
-        </w:numPr>
-        <w:tabs>
-          <w:tab w:val="clear" w:pos="1440"/>
-          <w:tab w:val="num" w:pos="1932"/>
-        </w:tabs>
-        <w:ind w:left="1932"/>
-        <w:jc w:val="both"/>
-      </w:pPr>
-      <w:r>
-        <w:t>while, do-while, for, continue</w:t>
-      </w:r>
-    </w:p>
-    <w:p>
-      <w:pPr>
-        <w:numPr>
-          <w:ilvl w:val="1"/>
-          <w:numId w:val="11"/>
-        </w:numPr>
-        <w:tabs>
-          <w:tab w:val="clear" w:pos="1440"/>
-          <w:tab w:val="num" w:pos="1932"/>
-        </w:tabs>
-        <w:ind w:left="1932"/>
-        <w:jc w:val="both"/>
-      </w:pPr>
-      <w:r>
-        <w:t>if, switch</w:t>
-      </w:r>
-    </w:p>
-    <w:p>
-      <w:pPr>
-        <w:numPr>
-          <w:ilvl w:val="1"/>
-          <w:numId w:val="11"/>
-        </w:numPr>
-        <w:tabs>
-          <w:tab w:val="clear" w:pos="1440"/>
-          <w:tab w:val="num" w:pos="1932"/>
-        </w:tabs>
-        <w:ind w:left="1932"/>
-        <w:jc w:val="both"/>
-      </w:pPr>
-      <w:r>
-        <w:t>null statement</w:t>
-      </w:r>
-    </w:p>
-    <w:p>
-      <w:pPr>
-        <w:numPr>
-          <w:ilvl w:val="1"/>
-          <w:numId w:val="11"/>
-        </w:numPr>
-        <w:tabs>
-          <w:tab w:val="clear" w:pos="1440"/>
-          <w:tab w:val="num" w:pos="1932"/>
-        </w:tabs>
-        <w:ind w:left="1932"/>
-        <w:jc w:val="both"/>
-      </w:pPr>
-      <w:r>
-        <w:t>return</w:t>
-      </w:r>
-    </w:p>
-    <w:p>
-      <w:pPr>
-        <w:numPr>
-          <w:ilvl w:val="1"/>
-          <w:numId w:val="11"/>
-        </w:numPr>
-        <w:tabs>
-          <w:tab w:val="clear" w:pos="1440"/>
-          <w:tab w:val="num" w:pos="1932"/>
-        </w:tabs>
-        <w:ind w:left="1932"/>
-        <w:jc w:val="both"/>
-      </w:pPr>
-      <w:r>
-        <w:t>try-except, try-finally</w:t>
-      </w:r>
-    </w:p>
-    <w:p>
-      <w:pPr>
-        <w:numPr>
-          <w:ilvl w:val="0"/>
-          <w:numId w:val="11"/>
-        </w:numPr>
-        <w:tabs>
-          <w:tab w:val="clear" w:pos="720"/>
-          <w:tab w:val="num" w:pos="1212"/>
-        </w:tabs>
-        <w:ind w:left="1212"/>
-        <w:jc w:val="both"/>
-      </w:pPr>
-      <w:r>
-        <w:t>Expressions and assignments</w:t>
-      </w:r>
-    </w:p>
-    <w:p>
-      <w:pPr>
-        <w:numPr>
-          <w:ilvl w:val="1"/>
-          <w:numId w:val="11"/>
-        </w:numPr>
-        <w:tabs>
-          <w:tab w:val="clear" w:pos="1440"/>
-          <w:tab w:val="num" w:pos="1932"/>
-        </w:tabs>
-        <w:ind w:left="1932"/>
-        <w:jc w:val="both"/>
-      </w:pPr>
-      <w:r>
-        <w:t xml:space="preserve">L-value and </w:t>
-      </w:r>
-      <w:proofErr w:type="spellStart"/>
-      <w:r>
-        <w:t>r-value</w:t>
-      </w:r>
-      <w:proofErr w:type="spellEnd"/>
-      <w:r>
-        <w:t xml:space="preserve"> expressions</w:t>
-      </w:r>
-    </w:p>
-    <w:p>
-      <w:pPr>
-        <w:numPr>
-          <w:ilvl w:val="1"/>
-          <w:numId w:val="11"/>
-        </w:numPr>
-        <w:tabs>
-          <w:tab w:val="clear" w:pos="1440"/>
-          <w:tab w:val="num" w:pos="1932"/>
-        </w:tabs>
-        <w:ind w:left="1932"/>
-        <w:jc w:val="both"/>
-      </w:pPr>
-      <w:r>
-        <w:t>Constant expressions</w:t>
-      </w:r>
-    </w:p>
-    <w:p>
-      <w:pPr>
-        <w:numPr>
-          <w:ilvl w:val="1"/>
-          <w:numId w:val="11"/>
-        </w:numPr>
-        <w:tabs>
-          <w:tab w:val="clear" w:pos="1440"/>
-          <w:tab w:val="num" w:pos="1932"/>
-        </w:tabs>
-        <w:ind w:left="1932"/>
-        <w:jc w:val="both"/>
-      </w:pPr>
-      <w:r>
-        <w:t>side effects</w:t>
-      </w:r>
-    </w:p>
-    <w:p>
-      <w:pPr>
-        <w:numPr>
-          <w:ilvl w:val="1"/>
-          <w:numId w:val="11"/>
-        </w:numPr>
-        <w:tabs>
-          <w:tab w:val="clear" w:pos="1440"/>
-          <w:tab w:val="num" w:pos="1932"/>
-        </w:tabs>
-        <w:ind w:left="1932"/>
-        <w:jc w:val="both"/>
-      </w:pPr>
-      <w:r>
-        <w:t>sequence points</w:t>
-      </w:r>
-    </w:p>
-    <w:p>
-      <w:pPr>
-        <w:numPr>
-          <w:ilvl w:val="1"/>
-          <w:numId w:val="11"/>
-        </w:numPr>
-        <w:tabs>
-          <w:tab w:val="clear" w:pos="1440"/>
-          <w:tab w:val="num" w:pos="1932"/>
-        </w:tabs>
-        <w:ind w:left="1932"/>
-        <w:jc w:val="both"/>
-      </w:pPr>
-      <w:r>
-        <w:t>operators (are functions)</w:t>
-      </w:r>
-    </w:p>
-    <w:p>
-      <w:pPr>
-        <w:numPr>
-          <w:ilvl w:val="2"/>
-          <w:numId w:val="11"/>
-        </w:numPr>
-        <w:tabs>
-          <w:tab w:val="clear" w:pos="2160"/>
-          <w:tab w:val="num" w:pos="2652"/>
-        </w:tabs>
-        <w:ind w:left="2652"/>
-        <w:jc w:val="both"/>
-      </w:pPr>
-      <w:r>
-        <w:t>Postfix operators</w:t>
-      </w:r>
-    </w:p>
-    <w:p>
-      <w:pPr>
-        <w:numPr>
-          <w:ilvl w:val="3"/>
-          <w:numId w:val="11"/>
-        </w:numPr>
-        <w:tabs>
-          <w:tab w:val="clear" w:pos="2880"/>
-          <w:tab w:val="num" w:pos="3372"/>
-        </w:tabs>
-        <w:ind w:left="3372"/>
-        <w:jc w:val="both"/>
-      </w:pPr>
-      <w:r>
-        <w:t>One dimensional array</w:t>
-      </w:r>
-    </w:p>
-    <w:p>
-      <w:pPr>
-        <w:numPr>
-          <w:ilvl w:val="3"/>
-          <w:numId w:val="11"/>
-        </w:numPr>
-        <w:tabs>
-          <w:tab w:val="clear" w:pos="2880"/>
-          <w:tab w:val="num" w:pos="3372"/>
-        </w:tabs>
-        <w:ind w:left="3372"/>
-        <w:jc w:val="both"/>
-      </w:pPr>
-      <w:r>
-        <w:t>Multidimensional array</w:t>
-      </w:r>
-    </w:p>
-    <w:p>
-      <w:pPr>
-        <w:numPr>
-          <w:ilvl w:val="3"/>
-          <w:numId w:val="11"/>
-        </w:numPr>
-        <w:tabs>
-          <w:tab w:val="clear" w:pos="2880"/>
-          <w:tab w:val="num" w:pos="3372"/>
-        </w:tabs>
-        <w:ind w:left="3372"/>
-        <w:jc w:val="both"/>
-      </w:pPr>
-      <w:r>
-        <w:t>Function call</w:t>
-      </w:r>
-    </w:p>
-    <w:p>
-      <w:pPr>
-        <w:numPr>
-          <w:ilvl w:val="3"/>
-          <w:numId w:val="11"/>
-        </w:numPr>
-        <w:tabs>
-          <w:tab w:val="clear" w:pos="2880"/>
-          <w:tab w:val="num" w:pos="3372"/>
-        </w:tabs>
-        <w:ind w:left="3372"/>
-        <w:jc w:val="both"/>
-      </w:pPr>
-      <w:r>
-        <w:t>Structure and union</w:t>
-      </w:r>
-    </w:p>
-    <w:p>
-      <w:pPr>
-        <w:numPr>
-          <w:ilvl w:val="3"/>
-          <w:numId w:val="11"/>
-        </w:numPr>
-        <w:tabs>
-          <w:tab w:val="clear" w:pos="2880"/>
-          <w:tab w:val="num" w:pos="3372"/>
-        </w:tabs>
-        <w:ind w:left="3372"/>
-        <w:jc w:val="both"/>
-      </w:pPr>
-      <w:r>
-        <w:t>increment, decrement</w:t>
-      </w:r>
-    </w:p>
-    <w:p>
-      <w:pPr>
-        <w:numPr>
-          <w:ilvl w:val="2"/>
-          <w:numId w:val="11"/>
-        </w:numPr>
-        <w:tabs>
-          <w:tab w:val="clear" w:pos="2160"/>
-          <w:tab w:val="num" w:pos="2652"/>
-        </w:tabs>
-        <w:ind w:left="2652"/>
-        <w:jc w:val="both"/>
-      </w:pPr>
-      <w:r>
-        <w:t>Unary operators</w:t>
-      </w:r>
-    </w:p>
-    <w:p>
-      <w:pPr>
-        <w:numPr>
-          <w:ilvl w:val="3"/>
-          <w:numId w:val="11"/>
-        </w:numPr>
-        <w:tabs>
-          <w:tab w:val="clear" w:pos="2880"/>
-          <w:tab w:val="num" w:pos="3372"/>
-        </w:tabs>
-        <w:ind w:left="3372"/>
-        <w:jc w:val="both"/>
-      </w:pPr>
-      <w:r>
-        <w:t>prefix increment, decrement</w:t>
-      </w:r>
-    </w:p>
-    <w:p>
-      <w:pPr>
-        <w:numPr>
-          <w:ilvl w:val="3"/>
-          <w:numId w:val="11"/>
-        </w:numPr>
-        <w:tabs>
-          <w:tab w:val="clear" w:pos="2880"/>
-          <w:tab w:val="num" w:pos="3372"/>
-        </w:tabs>
-        <w:ind w:left="3372"/>
-        <w:jc w:val="both"/>
-      </w:pPr>
-      <w:r>
-        <w:t>cast</w:t>
-      </w:r>
-    </w:p>
-    <w:p>
-      <w:pPr>
-        <w:numPr>
-          <w:ilvl w:val="3"/>
-          <w:numId w:val="11"/>
-        </w:numPr>
-        <w:tabs>
-          <w:tab w:val="clear" w:pos="2880"/>
-          <w:tab w:val="num" w:pos="3372"/>
-        </w:tabs>
-        <w:ind w:left="3372"/>
-        <w:jc w:val="both"/>
-      </w:pPr>
-      <w:proofErr w:type="spellStart"/>
-      <w:r>
-        <w:t>sizeof</w:t>
-      </w:r>
-      <w:proofErr w:type="spellEnd"/>
-      <w:r>
-        <w:t xml:space="preserve"> expression</w:t>
-      </w:r>
-    </w:p>
-    <w:p>
-      <w:pPr>
-        <w:numPr>
-          <w:ilvl w:val="3"/>
-          <w:numId w:val="11"/>
-        </w:numPr>
-        <w:tabs>
-          <w:tab w:val="clear" w:pos="2880"/>
-          <w:tab w:val="num" w:pos="3372"/>
-        </w:tabs>
-        <w:ind w:left="3372"/>
-        <w:jc w:val="both"/>
-      </w:pPr>
-      <w:proofErr w:type="spellStart"/>
-      <w:r>
-        <w:t>sizeof</w:t>
-      </w:r>
-      <w:proofErr w:type="spellEnd"/>
-      <w:r>
-        <w:t>(type)</w:t>
-      </w:r>
-    </w:p>
-    <w:p>
-      <w:pPr>
-        <w:numPr>
-          <w:ilvl w:val="3"/>
-          <w:numId w:val="11"/>
-        </w:numPr>
-        <w:tabs>
-          <w:tab w:val="clear" w:pos="2880"/>
-          <w:tab w:val="num" w:pos="3372"/>
-        </w:tabs>
-        <w:ind w:left="3372"/>
-        <w:jc w:val="both"/>
-      </w:pPr>
-      <w:r>
-        <w:t>&amp;, *, +, -, ~. !: bitwise and, dereference, plus, negate, bitwise complement, not/logical negation</w:t>
-      </w:r>
-    </w:p>
-    <w:p>
-      <w:pPr>
-        <w:numPr>
-          <w:ilvl w:val="2"/>
-          <w:numId w:val="11"/>
-        </w:numPr>
-        <w:tabs>
-          <w:tab w:val="clear" w:pos="2160"/>
-          <w:tab w:val="num" w:pos="2652"/>
-        </w:tabs>
-        <w:ind w:left="2652"/>
-        <w:jc w:val="both"/>
-      </w:pPr>
-      <w:proofErr w:type="spellStart"/>
-      <w:r>
-        <w:t>Arithmetics</w:t>
-      </w:r>
-      <w:proofErr w:type="spellEnd"/>
-      <w:r>
-        <w:t xml:space="preserve"> (are functions)</w:t>
-      </w:r>
-    </w:p>
-    <w:p>
-      <w:pPr>
-        <w:numPr>
-          <w:ilvl w:val="3"/>
-          <w:numId w:val="11"/>
-        </w:numPr>
-        <w:tabs>
-          <w:tab w:val="clear" w:pos="2880"/>
-          <w:tab w:val="num" w:pos="3372"/>
-        </w:tabs>
-        <w:ind w:left="3372"/>
-        <w:jc w:val="both"/>
-      </w:pPr>
-      <w:r>
-        <w:t>Multipl</w:t>
-      </w:r>
-      <w:r>
-        <w:t>ica</w:t>
-      </w:r>
-      <w:r>
-        <w:t>tive: *, / and %</w:t>
-      </w:r>
-    </w:p>
-    <w:p>
-      <w:pPr>
-        <w:numPr>
-          <w:ilvl w:val="3"/>
-          <w:numId w:val="11"/>
-        </w:numPr>
-        <w:tabs>
-          <w:tab w:val="clear" w:pos="2880"/>
-          <w:tab w:val="num" w:pos="3372"/>
-        </w:tabs>
-        <w:ind w:left="3372"/>
-        <w:jc w:val="both"/>
-      </w:pPr>
-      <w:r>
-        <w:t>Additive: +, -, pointer arithmetic</w:t>
-      </w:r>
-    </w:p>
-    <w:p>
-      <w:pPr>
-        <w:numPr>
-          <w:ilvl w:val="2"/>
-          <w:numId w:val="11"/>
-        </w:numPr>
-        <w:tabs>
-          <w:tab w:val="clear" w:pos="2160"/>
-          <w:tab w:val="num" w:pos="2652"/>
-        </w:tabs>
-        <w:ind w:left="2652"/>
-        <w:jc w:val="both"/>
-      </w:pPr>
-      <w:r>
-        <w:t>Bit shift</w:t>
-      </w:r>
-    </w:p>
-    <w:p>
-      <w:pPr>
-        <w:numPr>
-          <w:ilvl w:val="3"/>
-          <w:numId w:val="11"/>
-        </w:numPr>
-        <w:tabs>
-          <w:tab w:val="clear" w:pos="2880"/>
-          <w:tab w:val="num" w:pos="3372"/>
-        </w:tabs>
-        <w:ind w:left="3372"/>
-        <w:jc w:val="both"/>
-      </w:pPr>
-      <w:r>
-        <w:t>shift: &lt;&lt;, &gt;&gt;</w:t>
-      </w:r>
-    </w:p>
-    <w:p>
-      <w:pPr>
-        <w:numPr>
-          <w:ilvl w:val="2"/>
-          <w:numId w:val="11"/>
-        </w:numPr>
-        <w:tabs>
-          <w:tab w:val="clear" w:pos="2160"/>
-          <w:tab w:val="num" w:pos="2652"/>
-        </w:tabs>
-        <w:ind w:left="2652"/>
-        <w:jc w:val="both"/>
-      </w:pPr>
-      <w:r>
-        <w:t>Relational and equality / Comparison: &lt;, &gt;, &lt;=, &gt;=, ==, !=</w:t>
-      </w:r>
-    </w:p>
-    <w:p>
-      <w:pPr>
-        <w:numPr>
-          <w:ilvl w:val="2"/>
-          <w:numId w:val="11"/>
-        </w:numPr>
-        <w:tabs>
-          <w:tab w:val="clear" w:pos="2160"/>
-          <w:tab w:val="num" w:pos="2652"/>
-        </w:tabs>
-        <w:ind w:left="2652"/>
-        <w:jc w:val="both"/>
-      </w:pPr>
-      <w:r>
-        <w:t>Bitwise:</w:t>
-      </w:r>
-    </w:p>
-    <w:p>
-      <w:pPr>
-        <w:numPr>
-          <w:ilvl w:val="3"/>
-          <w:numId w:val="11"/>
-        </w:numPr>
-        <w:tabs>
-          <w:tab w:val="clear" w:pos="2880"/>
-          <w:tab w:val="num" w:pos="3372"/>
-        </w:tabs>
-        <w:ind w:left="3372"/>
-        <w:jc w:val="both"/>
-      </w:pPr>
-      <w:r>
-        <w:t>And: &amp;</w:t>
-      </w:r>
-    </w:p>
-    <w:p>
-      <w:pPr>
-        <w:numPr>
-          <w:ilvl w:val="3"/>
-          <w:numId w:val="11"/>
-        </w:numPr>
-        <w:tabs>
-          <w:tab w:val="clear" w:pos="2880"/>
-          <w:tab w:val="num" w:pos="3372"/>
-        </w:tabs>
-        <w:ind w:left="3372"/>
-        <w:jc w:val="both"/>
-      </w:pPr>
-      <w:proofErr w:type="spellStart"/>
-      <w:r>
-        <w:t>Xor</w:t>
-      </w:r>
-      <w:proofErr w:type="spellEnd"/>
-      <w:r>
-        <w:t>: ^</w:t>
-      </w:r>
-    </w:p>
-    <w:p>
-      <w:pPr>
-        <w:numPr>
-          <w:ilvl w:val="3"/>
-          <w:numId w:val="11"/>
-        </w:numPr>
-        <w:tabs>
-          <w:tab w:val="clear" w:pos="2880"/>
-          <w:tab w:val="num" w:pos="3372"/>
-        </w:tabs>
-        <w:ind w:left="3372"/>
-        <w:jc w:val="both"/>
-      </w:pPr>
-      <w:r>
-        <w:t>Or: |</w:t>
-      </w:r>
-    </w:p>
-    <w:p>
-      <w:pPr>
-        <w:numPr>
-          <w:ilvl w:val="2"/>
-          <w:numId w:val="11"/>
-        </w:numPr>
-        <w:tabs>
-          <w:tab w:val="clear" w:pos="2160"/>
-          <w:tab w:val="num" w:pos="2652"/>
-        </w:tabs>
-        <w:ind w:left="2652"/>
-        <w:jc w:val="both"/>
-      </w:pPr>
-      <w:r>
-        <w:t>Boolean / logical operators:</w:t>
-      </w:r>
-    </w:p>
-    <w:p>
-      <w:pPr>
-        <w:numPr>
-          <w:ilvl w:val="3"/>
-          <w:numId w:val="11"/>
-        </w:numPr>
-        <w:tabs>
-          <w:tab w:val="clear" w:pos="2880"/>
-          <w:tab w:val="num" w:pos="3372"/>
-        </w:tabs>
-        <w:ind w:left="3372"/>
-        <w:jc w:val="both"/>
-      </w:pPr>
-      <w:r>
-        <w:t>And: &amp;&amp;</w:t>
-      </w:r>
-    </w:p>
-    <w:p>
-      <w:pPr>
-        <w:numPr>
-          <w:ilvl w:val="3"/>
-          <w:numId w:val="11"/>
-        </w:numPr>
-        <w:tabs>
-          <w:tab w:val="clear" w:pos="2880"/>
-          <w:tab w:val="num" w:pos="3372"/>
-        </w:tabs>
-        <w:ind w:left="3372"/>
-        <w:jc w:val="both"/>
-      </w:pPr>
-      <w:r>
-        <w:t>Or: ||</w:t>
-      </w:r>
-    </w:p>
-    <w:p>
-      <w:pPr>
-        <w:numPr>
-          <w:ilvl w:val="2"/>
-          <w:numId w:val="11"/>
-        </w:numPr>
-        <w:tabs>
-          <w:tab w:val="clear" w:pos="2160"/>
-          <w:tab w:val="num" w:pos="2652"/>
-        </w:tabs>
-        <w:ind w:left="2652"/>
-        <w:jc w:val="both"/>
-      </w:pPr>
-      <w:r>
-        <w:t>Ternary: Conditional expression: ? :</w:t>
-      </w:r>
-    </w:p>
-    <w:p>
-      <w:pPr>
-        <w:numPr>
-          <w:ilvl w:val="2"/>
-          <w:numId w:val="11"/>
-        </w:numPr>
-        <w:tabs>
-          <w:tab w:val="clear" w:pos="2160"/>
-          <w:tab w:val="num" w:pos="2652"/>
-        </w:tabs>
-        <w:ind w:left="2652"/>
-        <w:jc w:val="both"/>
-      </w:pPr>
-      <w:r>
-        <w:t>Assignment</w:t>
-      </w:r>
-      <w:r>
-        <w:t>: =, *=, /=, %=, +=, -=, &lt;&lt;=, &gt;&gt;=, &amp;=, ^=, |=</w:t>
-      </w:r>
-    </w:p>
-    <w:p>
-      <w:pPr>
-        <w:numPr>
-          <w:ilvl w:val="2"/>
-          <w:numId w:val="11"/>
-        </w:numPr>
-        <w:tabs>
-          <w:tab w:val="clear" w:pos="2160"/>
-          <w:tab w:val="num" w:pos="2652"/>
-        </w:tabs>
-        <w:ind w:left="2652"/>
-        <w:jc w:val="both"/>
-      </w:pPr>
-      <w:r>
-        <w:t>Sequential evaluation: , (doesn’t do much)</w:t>
-      </w:r>
-    </w:p>
-    <w:p>
-      <w:pPr>
-        <w:numPr>
-          <w:ilvl w:val="1"/>
-          <w:numId w:val="11"/>
-        </w:numPr>
-        <w:tabs>
-          <w:tab w:val="clear" w:pos="1440"/>
-          <w:tab w:val="num" w:pos="1932"/>
-        </w:tabs>
-        <w:ind w:left="1932"/>
-        <w:jc w:val="both"/>
-      </w:pPr>
-      <w:r>
-        <w:t>Operator precedence</w:t>
-      </w:r>
-    </w:p>
-    <w:p>
-      <w:pPr>
-        <w:numPr>
-          <w:ilvl w:val="1"/>
-          <w:numId w:val="11"/>
-        </w:numPr>
-        <w:tabs>
-          <w:tab w:val="clear" w:pos="1440"/>
-          <w:tab w:val="num" w:pos="1932"/>
-        </w:tabs>
-        <w:ind w:left="1932"/>
-        <w:jc w:val="both"/>
-      </w:pPr>
-      <w:r>
-        <w:t>Type conversions</w:t>
-      </w:r>
-    </w:p>
-    <w:p>
-      <w:pPr>
-        <w:numPr>
-          <w:ilvl w:val="2"/>
-          <w:numId w:val="11"/>
-        </w:numPr>
-        <w:tabs>
-          <w:tab w:val="clear" w:pos="2160"/>
-          <w:tab w:val="num" w:pos="2652"/>
-        </w:tabs>
-        <w:ind w:left="2652"/>
-        <w:jc w:val="both"/>
-      </w:pPr>
-      <w:r>
-        <w:t>Assignment conversions: value of one type assigned to variable of another type</w:t>
-      </w:r>
-    </w:p>
-    <w:p>
-      <w:pPr>
-        <w:numPr>
-          <w:ilvl w:val="2"/>
-          <w:numId w:val="11"/>
-        </w:numPr>
-        <w:tabs>
-          <w:tab w:val="clear" w:pos="2160"/>
-          <w:tab w:val="num" w:pos="2652"/>
-        </w:tabs>
-        <w:ind w:left="2652"/>
-        <w:jc w:val="both"/>
-      </w:pPr>
-      <w:r>
-        <w:t>Cast conversions: cast of a value of one type to another type</w:t>
-      </w:r>
-    </w:p>
-    <w:p>
-      <w:pPr>
-        <w:numPr>
-          <w:ilvl w:val="2"/>
-          <w:numId w:val="11"/>
-        </w:numPr>
-        <w:tabs>
-          <w:tab w:val="clear" w:pos="2160"/>
-          <w:tab w:val="num" w:pos="2652"/>
-        </w:tabs>
-        <w:ind w:left="2652"/>
-        <w:jc w:val="both"/>
-      </w:pPr>
-      <w:r>
-        <w:t>Function call conversions: value of one type passed to a function taking another type</w:t>
-      </w:r>
-    </w:p>
-    <w:p>
-      <w:pPr>
-        <w:numPr>
-          <w:ilvl w:val="0"/>
-          <w:numId w:val="11"/>
-        </w:numPr>
-        <w:tabs>
-          <w:tab w:val="clear" w:pos="720"/>
-          <w:tab w:val="num" w:pos="1212"/>
-        </w:tabs>
-        <w:ind w:left="1212"/>
-        <w:jc w:val="both"/>
-      </w:pPr>
-      <w:r>
-        <w:t>Functions</w:t>
-      </w:r>
-    </w:p>
-    <w:p>
-      <w:pPr>
-        <w:numPr>
-          <w:ilvl w:val="1"/>
-          <w:numId w:val="11"/>
-        </w:numPr>
-        <w:tabs>
-          <w:tab w:val="clear" w:pos="1440"/>
-          <w:tab w:val="num" w:pos="1932"/>
-        </w:tabs>
-        <w:ind w:left="1932"/>
-        <w:jc w:val="both"/>
-      </w:pPr>
-      <w:r>
-        <w:t>declaration</w:t>
-      </w:r>
-      <w:bookmarkStart w:id="0" w:name="_GoBack"/>
-      <w:bookmarkEnd w:id="0"/>
-    </w:p>
-    <w:p>
-      <w:pPr>
-        <w:numPr>
-          <w:ilvl w:val="1"/>
-          <w:numId w:val="11"/>
-        </w:numPr>
-        <w:tabs>
-          <w:tab w:val="clear" w:pos="1440"/>
-          <w:tab w:val="num" w:pos="1932"/>
-        </w:tabs>
-        <w:ind w:left="1932"/>
-        <w:jc w:val="both"/>
-      </w:pPr>
-      <w:r>
-        <w:t>return statement</w:t>
-      </w:r>
-    </w:p>
-    <w:p>
-      <w:pPr>
-        <w:numPr>
-          <w:ilvl w:val="1"/>
-          <w:numId w:val="11"/>
-        </w:numPr>
-        <w:tabs>
-          <w:tab w:val="clear" w:pos="1440"/>
-          <w:tab w:val="num" w:pos="1932"/>
-        </w:tabs>
-        <w:ind w:left="1932"/>
-        <w:jc w:val="both"/>
-      </w:pPr>
-      <w:r>
-        <w:t>definition</w:t>
-      </w:r>
-    </w:p>
-    <w:p>
-      <w:pPr>
-        <w:numPr>
-          <w:ilvl w:val="1"/>
-          <w:numId w:val="11"/>
-        </w:numPr>
-        <w:tabs>
-          <w:tab w:val="clear" w:pos="1440"/>
-          <w:tab w:val="num" w:pos="1932"/>
-        </w:tabs>
-        <w:ind w:left="1932"/>
-        <w:jc w:val="both"/>
-      </w:pPr>
-      <w:r>
-        <w:t>return type</w:t>
-      </w:r>
-    </w:p>
-    <w:p>
-      <w:pPr>
-        <w:numPr>
-          <w:ilvl w:val="1"/>
-          <w:numId w:val="11"/>
-        </w:numPr>
-        <w:tabs>
-          <w:tab w:val="clear" w:pos="1440"/>
-          <w:tab w:val="num" w:pos="1932"/>
-        </w:tabs>
-        <w:ind w:left="1932"/>
-        <w:jc w:val="both"/>
-      </w:pPr>
-      <w:r>
-        <w:t>parameters</w:t>
-      </w:r>
-    </w:p>
-    <w:p>
-      <w:pPr>
-        <w:numPr>
-          <w:ilvl w:val="1"/>
-          <w:numId w:val="11"/>
-        </w:numPr>
-        <w:tabs>
-          <w:tab w:val="clear" w:pos="1440"/>
-          <w:tab w:val="num" w:pos="1932"/>
-        </w:tabs>
-        <w:ind w:left="1932"/>
-        <w:jc w:val="both"/>
-      </w:pPr>
-      <w:r>
-        <w:t>arguments</w:t>
-      </w:r>
-    </w:p>
-    <w:p>
-      <w:pPr>
-        <w:numPr>
-          <w:ilvl w:val="1"/>
-          <w:numId w:val="11"/>
-        </w:numPr>
-        <w:tabs>
-          <w:tab w:val="clear" w:pos="1440"/>
-          <w:tab w:val="num" w:pos="1932"/>
-        </w:tabs>
-        <w:ind w:left="1932"/>
-        <w:jc w:val="both"/>
-      </w:pPr>
-      <w:r>
-        <w:t>variable number of arguments</w:t>
-      </w:r>
-    </w:p>
-    <w:p>
-      <w:pPr>
-        <w:numPr>
-          <w:ilvl w:val="1"/>
-          <w:numId w:val="11"/>
-        </w:numPr>
-        <w:tabs>
-          <w:tab w:val="clear" w:pos="1440"/>
-          <w:tab w:val="num" w:pos="1932"/>
-        </w:tabs>
-        <w:ind w:left="1932"/>
-        <w:jc w:val="both"/>
-      </w:pPr>
-      <w:r>
-        <w:t>prototypes</w:t>
-      </w:r>
-    </w:p>
-    <w:p>
-      <w:pPr>
-        <w:numPr>
-          <w:ilvl w:val="1"/>
-          <w:numId w:val="11"/>
-        </w:numPr>
-        <w:tabs>
-          <w:tab w:val="clear" w:pos="1440"/>
-          <w:tab w:val="num" w:pos="1932"/>
-        </w:tabs>
-        <w:ind w:left="1932"/>
-        <w:jc w:val="both"/>
-      </w:pPr>
-      <w:r>
-        <w:t>calls</w:t>
-      </w:r>
-    </w:p>
-    <w:p>
-      <w:pPr>
-        <w:numPr>
-          <w:ilvl w:val="2"/>
-          <w:numId w:val="11"/>
-        </w:numPr>
-        <w:tabs>
-          <w:tab w:val="clear" w:pos="2160"/>
-          <w:tab w:val="num" w:pos="2652"/>
-        </w:tabs>
-        <w:ind w:left="2652"/>
-        <w:jc w:val="both"/>
-      </w:pPr>
-      <w:r>
-        <w:t>call</w:t>
-      </w:r>
-    </w:p>
-    <w:p>
-      <w:pPr>
-        <w:numPr>
-          <w:ilvl w:val="2"/>
-          <w:numId w:val="11"/>
-        </w:numPr>
-        <w:tabs>
-          <w:tab w:val="clear" w:pos="2160"/>
-          <w:tab w:val="num" w:pos="2652"/>
-        </w:tabs>
-        <w:ind w:left="2652"/>
-        <w:jc w:val="both"/>
-      </w:pPr>
-      <w:r>
-        <w:t>arguments</w:t>
-      </w:r>
-    </w:p>
-    <w:p>
-      <w:pPr>
-        <w:numPr>
-          <w:ilvl w:val="2"/>
-          <w:numId w:val="11"/>
-        </w:numPr>
-        <w:tabs>
-          <w:tab w:val="clear" w:pos="2160"/>
-          <w:tab w:val="num" w:pos="2652"/>
-        </w:tabs>
-        <w:ind w:left="2652"/>
-        <w:jc w:val="both"/>
-      </w:pPr>
-      <w:r>
-        <w:t>call with variable number of arguments</w:t>
-      </w:r>
-    </w:p>
-    <w:p>
-      <w:pPr>
-        <w:numPr>
-          <w:ilvl w:val="2"/>
-          <w:numId w:val="11"/>
-        </w:numPr>
-        <w:tabs>
-          <w:tab w:val="clear" w:pos="2160"/>
-          <w:tab w:val="num" w:pos="2652"/>
-        </w:tabs>
-        <w:ind w:left="2652"/>
-        <w:jc w:val="both"/>
-      </w:pPr>
-      <w:r>
-        <w:t>recursive function</w:t>
-      </w:r>
-    </w:p>
-    <w:p>
-      <w:pPr>
-        <w:pStyle w:val="Heading3"/>
-      </w:pPr>
-      <w:r>
-        <w:t>C++</w:t>
-      </w:r>
-    </w:p>
-    <w:p>
-      <w:pPr>
-        <w:rPr>
-          <w:i/>
-          <w:iCs/>
-        </w:rPr>
-      </w:pPr>
-      <w:r>
-        <w:rPr>
-          <w:i/>
-          <w:iCs/>
-        </w:rPr>
-        <w:t xml:space="preserve">A summary of </w:t>
-      </w:r>
-      <w:proofErr w:type="spellStart"/>
-      <w:r>
-        <w:rPr>
-          <w:i/>
-          <w:iCs/>
-        </w:rPr>
-        <w:t>Msdn</w:t>
-      </w:r>
-      <w:proofErr w:type="spellEnd"/>
-      <w:r>
-        <w:rPr>
-          <w:i/>
-          <w:iCs/>
-        </w:rPr>
-        <w:t xml:space="preserve"> Library Visual Studio July 2000: C++ Language Reference</w:t>
+        <w:t>A summary of Msdn Library Visual Studio July 2000: C++ Language Reference</w:t>
       </w:r>
     </w:p>
     <w:p/>
@@ -2301,29 +2256,8 @@
       <w:pPr>
         <w:ind w:left="2598" w:firstLine="360"/>
       </w:pPr>
-      <w:proofErr w:type="spellStart"/>
-      <w:r>
-        <w:t>sizeof</w:t>
-      </w:r>
-      <w:proofErr w:type="spellEnd"/>
-      <w:r>
-        <w:t xml:space="preserve">  </w:t>
-      </w:r>
-      <w:proofErr w:type="spellStart"/>
-      <w:r>
-        <w:t>sizeof</w:t>
-      </w:r>
-      <w:proofErr w:type="spellEnd"/>
-      <w:r>
-        <w:t xml:space="preserve"> ( )  </w:t>
-      </w:r>
-      <w:proofErr w:type="spellStart"/>
-      <w:r>
-        <w:t>typeid</w:t>
-      </w:r>
-      <w:proofErr w:type="spellEnd"/>
-      <w:r>
-        <w:t>( )</w:t>
+      <w:r>
+        <w:t>sizeof  sizeof ( )  typeid( )</w:t>
       </w:r>
     </w:p>
     <w:p>
@@ -2348,37 +2282,8 @@
         <w:ind w:left="2598" w:firstLine="360"/>
       </w:pPr>
       <w:r>
-        <w:t xml:space="preserve">(type)  </w:t>
-      </w:r>
-      <w:proofErr w:type="spellStart"/>
-      <w:r>
-        <w:t>const_cast</w:t>
-      </w:r>
-      <w:proofErr w:type="spellEnd"/>
-      <w:r>
-        <w:t xml:space="preserve">  </w:t>
-      </w:r>
-      <w:proofErr w:type="spellStart"/>
-      <w:r>
-        <w:t>dynamic_cast</w:t>
-      </w:r>
-      <w:proofErr w:type="spellEnd"/>
-      <w:r>
-        <w:t xml:space="preserve">  </w:t>
-      </w:r>
-      <w:proofErr w:type="spellStart"/>
-      <w:r>
-        <w:t>reinterpret_cast</w:t>
-      </w:r>
-      <w:proofErr w:type="spellEnd"/>
-      <w:r>
-        <w:t xml:space="preserve">  </w:t>
-      </w:r>
-      <w:proofErr w:type="spellStart"/>
-      <w:r>
-        <w:t>static_cast</w:t>
-      </w:r>
-      <w:proofErr w:type="spellEnd"/>
+        <w:t>(type)  const_cast  dynamic_cast  reinterpret_cast  static_cast</w:t>
+      </w:r>
     </w:p>
     <w:p>
       <w:pPr>
@@ -2791,7 +2696,16 @@
     </w:p>
     <w:p>
       <w:pPr>
-        <w:ind w:left="1932" w:firstLine="360"/>
+        <w:numPr>
+          <w:ilvl w:val="2"/>
+          <w:numId w:val="11"/>
+        </w:numPr>
+        <w:tabs>
+          <w:tab w:val="clear" w:pos="2160"/>
+          <w:tab w:val="num" w:pos="2652"/>
+        </w:tabs>
+        <w:ind w:left="2652"/>
+        <w:jc w:val="both"/>
       </w:pPr>
       <w:r>
         <w:t>void, unsigned, signed, short, long, int, float, bool, char, double</w:t>
@@ -2895,13 +2809,8 @@
         <w:ind w:left="2652" w:firstLine="360"/>
       </w:pPr>
       <w:r>
-        <w:t xml:space="preserve">type, structure, union, </w:t>
-      </w:r>
-      <w:proofErr w:type="spellStart"/>
-      <w:r>
-        <w:t>enum</w:t>
-      </w:r>
-      <w:proofErr w:type="spellEnd"/>
+        <w:t>type, structure, union, enum</w:t>
+      </w:r>
     </w:p>
     <w:p>
       <w:pPr>
@@ -3296,15 +3205,7 @@
         <w:ind w:left="3012"/>
       </w:pPr>
       <w:r>
-        <w:t xml:space="preserve">Comma : argument </w:t>
-      </w:r>
-      <w:proofErr w:type="spellStart"/>
-      <w:r>
-        <w:t>seperation</w:t>
-      </w:r>
-      <w:proofErr w:type="spellEnd"/>
-      <w:r>
-        <w:t>, multiple statements where one expected (e.g. if specification)</w:t>
+        <w:t>Comma : argument seperation, multiple statements where one expected (e.g. if specification)</w:t>
       </w:r>
     </w:p>
     <w:p>
@@ -3326,10 +3227,43 @@
     </w:p>
     <w:p>
       <w:pPr>
+        <w:ind w:left="3012"/>
+      </w:pPr>
+      <w:r>
+        <w:t>++  --  ++  --  +  -  *  /  %  +  –  *=  /=  %=  +=  –=</w:t>
+      </w:r>
+    </w:p>
+    <w:p>
+      <w:pPr>
+        <w:ind w:left="3012"/>
+      </w:pPr>
+      <w:r>
+        <w:t>Postfix increment, Postfix decrement, Prefix increment, Prefix decrement, Unary plus, Arithmetic negation (unary), Multiplication, Division, Remainder (modulus), Addition, Subtraction, Multiplication assignment, Division assignment, Modulus assignment, Addition assignment, Subtraction assignment</w:t>
+      </w:r>
+    </w:p>
+    <w:p>
+      <w:pPr>
+        <w:numPr>
+          <w:ilvl w:val="2"/>
+          <w:numId w:val="11"/>
+        </w:numPr>
+        <w:tabs>
+          <w:tab w:val="clear" w:pos="2160"/>
+          <w:tab w:val="num" w:pos="2652"/>
+        </w:tabs>
+        <w:ind w:left="2652"/>
+        <w:jc w:val="both"/>
+      </w:pPr>
+      <w:r>
+        <w:t>Creation</w:t>
+      </w:r>
+    </w:p>
+    <w:p>
+      <w:pPr>
         <w:ind w:left="2652" w:firstLine="360"/>
       </w:pPr>
       <w:r>
-        <w:t>++  --  ++  --  +  -  *  /  %  +  –  *=  /=  %=  +=  –=</w:t>
+        <w:t xml:space="preserve">new  delete  delete[ ] </w:t>
       </w:r>
     </w:p>
     <w:p>
@@ -3337,24 +3271,24 @@
         <w:ind w:left="3012"/>
       </w:pPr>
       <w:r>
-        <w:t>Postfix increment, Postfix decrement, Prefix increment, Prefix decrement, Unary plus, Arithmetic negation (unary), Multiplication, Division, Remainder (modulus), Addition, Subtraction, Multiplication assignment, Division assignment, Modulus assignment, Addition assignment, Subtraction assignment</w:t>
-      </w:r>
-    </w:p>
-    <w:p>
-      <w:pPr>
-        <w:numPr>
-          <w:ilvl w:val="2"/>
-          <w:numId w:val="11"/>
-        </w:numPr>
-        <w:tabs>
-          <w:tab w:val="clear" w:pos="2160"/>
-          <w:tab w:val="num" w:pos="2652"/>
-        </w:tabs>
-        <w:ind w:left="2652"/>
-        <w:jc w:val="both"/>
-      </w:pPr>
-      <w:r>
-        <w:t>Creation</w:t>
+        <w:t>Allocate object, Deallocate object, Deallocate object</w:t>
+      </w:r>
+    </w:p>
+    <w:p>
+      <w:pPr>
+        <w:numPr>
+          <w:ilvl w:val="2"/>
+          <w:numId w:val="11"/>
+        </w:numPr>
+        <w:tabs>
+          <w:tab w:val="clear" w:pos="2160"/>
+          <w:tab w:val="num" w:pos="2652"/>
+        </w:tabs>
+        <w:ind w:left="2652"/>
+        <w:jc w:val="both"/>
+      </w:pPr>
+      <w:r>
+        <w:t>Pointer</w:t>
       </w:r>
     </w:p>
     <w:p>
@@ -3362,7 +3296,32 @@
         <w:ind w:left="2652" w:firstLine="360"/>
       </w:pPr>
       <w:r>
-        <w:t xml:space="preserve">new  delete  delete[ ] </w:t>
+        <w:t>*  &amp;  .*  –&gt;*</w:t>
+      </w:r>
+    </w:p>
+    <w:p>
+      <w:pPr>
+        <w:ind w:left="3012"/>
+      </w:pPr>
+      <w:r>
+        <w:t>Dereference, Address-of, Apply pointer to type member (objects), Dereference pointer to type member</w:t>
+      </w:r>
+    </w:p>
+    <w:p>
+      <w:pPr>
+        <w:numPr>
+          <w:ilvl w:val="2"/>
+          <w:numId w:val="11"/>
+        </w:numPr>
+        <w:tabs>
+          <w:tab w:val="clear" w:pos="2160"/>
+          <w:tab w:val="num" w:pos="2652"/>
+        </w:tabs>
+        <w:ind w:left="2652"/>
+        <w:jc w:val="both"/>
+      </w:pPr>
+      <w:r>
+        <w:t>Comparative</w:t>
       </w:r>
     </w:p>
     <w:p>
@@ -3370,24 +3329,32 @@
         <w:ind w:left="2652" w:firstLine="360"/>
       </w:pPr>
       <w:r>
-        <w:t>Allocate object, Deallocate object, Deallocate object</w:t>
-      </w:r>
-    </w:p>
-    <w:p>
-      <w:pPr>
-        <w:numPr>
-          <w:ilvl w:val="2"/>
-          <w:numId w:val="11"/>
-        </w:numPr>
-        <w:tabs>
-          <w:tab w:val="clear" w:pos="2160"/>
-          <w:tab w:val="num" w:pos="2652"/>
-        </w:tabs>
-        <w:ind w:left="2652"/>
-        <w:jc w:val="both"/>
-      </w:pPr>
-      <w:r>
-        <w:t>Pointer</w:t>
+        <w:t>&lt;  &gt;  &lt;=  &gt;=  ==  !=</w:t>
+      </w:r>
+    </w:p>
+    <w:p>
+      <w:pPr>
+        <w:ind w:left="3012"/>
+      </w:pPr>
+      <w:r>
+        <w:t>Less than, Greater than, Less than or equal to, Greater than or equal to, Equality, Inequality</w:t>
+      </w:r>
+    </w:p>
+    <w:p>
+      <w:pPr>
+        <w:numPr>
+          <w:ilvl w:val="2"/>
+          <w:numId w:val="11"/>
+        </w:numPr>
+        <w:tabs>
+          <w:tab w:val="clear" w:pos="2160"/>
+          <w:tab w:val="num" w:pos="2652"/>
+        </w:tabs>
+        <w:ind w:left="2652"/>
+        <w:jc w:val="both"/>
+      </w:pPr>
+      <w:r>
+        <w:t>Boolean</w:t>
       </w:r>
     </w:p>
     <w:p>
@@ -3395,7 +3362,40 @@
         <w:ind w:left="2652" w:firstLine="360"/>
       </w:pPr>
       <w:r>
-        <w:t>*  &amp;  .*  –&gt;*</w:t>
+        <w:t>!  &amp;&amp;  ||</w:t>
+      </w:r>
+    </w:p>
+    <w:p>
+      <w:pPr>
+        <w:ind w:left="2652" w:firstLine="360"/>
+      </w:pPr>
+      <w:r>
+        <w:t>Logical NOT, Logical AND, Logical OR</w:t>
+      </w:r>
+    </w:p>
+    <w:p>
+      <w:pPr>
+        <w:numPr>
+          <w:ilvl w:val="2"/>
+          <w:numId w:val="11"/>
+        </w:numPr>
+        <w:tabs>
+          <w:tab w:val="clear" w:pos="2160"/>
+          <w:tab w:val="num" w:pos="2652"/>
+        </w:tabs>
+        <w:ind w:left="2652"/>
+        <w:jc w:val="both"/>
+      </w:pPr>
+      <w:r>
+        <w:t>Bit</w:t>
+      </w:r>
+    </w:p>
+    <w:p>
+      <w:pPr>
+        <w:ind w:left="2652" w:firstLine="360"/>
+      </w:pPr>
+      <w:r>
+        <w:t>~  &lt;&lt;  &gt;&gt;  &amp;  ^  |  &lt;&lt;=  &gt;&gt;=  &amp;=  |=  ^=</w:t>
       </w:r>
     </w:p>
     <w:p>
@@ -3403,24 +3403,24 @@
         <w:ind w:left="3012"/>
       </w:pPr>
       <w:r>
-        <w:t>Dereference, Address-of, Apply pointer to type member (objects), Dereference pointer to type member</w:t>
-      </w:r>
-    </w:p>
-    <w:p>
-      <w:pPr>
-        <w:numPr>
-          <w:ilvl w:val="2"/>
-          <w:numId w:val="11"/>
-        </w:numPr>
-        <w:tabs>
-          <w:tab w:val="clear" w:pos="2160"/>
-          <w:tab w:val="num" w:pos="2652"/>
-        </w:tabs>
-        <w:ind w:left="2652"/>
-        <w:jc w:val="both"/>
-      </w:pPr>
-      <w:r>
-        <w:t>Comparative</w:t>
+        <w:t>Bitwise complement, Left shift, Right shift, Bitwise AND, Bitwise exclusive OR, Bitwise OR, Left-shift assignment, Right-shift assignment, Bitwise AND assignment, Bitwise inclusive OR assignment, Bitwise exclusive OR assignment</w:t>
+      </w:r>
+    </w:p>
+    <w:p>
+      <w:pPr>
+        <w:numPr>
+          <w:ilvl w:val="2"/>
+          <w:numId w:val="11"/>
+        </w:numPr>
+        <w:tabs>
+          <w:tab w:val="clear" w:pos="2160"/>
+          <w:tab w:val="num" w:pos="2652"/>
+        </w:tabs>
+        <w:ind w:left="2652"/>
+        <w:jc w:val="both"/>
+      </w:pPr>
+      <w:r>
+        <w:t>Analytic</w:t>
       </w:r>
     </w:p>
     <w:p>
@@ -3428,32 +3428,7 @@
         <w:ind w:left="2652" w:firstLine="360"/>
       </w:pPr>
       <w:r>
-        <w:t>&lt;  &gt;  &lt;=  &gt;=  ==  !=</w:t>
-      </w:r>
-    </w:p>
-    <w:p>
-      <w:pPr>
-        <w:ind w:left="3012"/>
-      </w:pPr>
-      <w:r>
-        <w:t>Less than, Greater than, Less than or equal to, Greater than or equal to, Equality, Inequality</w:t>
-      </w:r>
-    </w:p>
-    <w:p>
-      <w:pPr>
-        <w:numPr>
-          <w:ilvl w:val="2"/>
-          <w:numId w:val="11"/>
-        </w:numPr>
-        <w:tabs>
-          <w:tab w:val="clear" w:pos="2160"/>
-          <w:tab w:val="num" w:pos="2652"/>
-        </w:tabs>
-        <w:ind w:left="2652"/>
-        <w:jc w:val="both"/>
-      </w:pPr>
-      <w:r>
-        <w:t>Boolean</w:t>
+        <w:t>sizeof  sizeof ( )  typeid( )</w:t>
       </w:r>
     </w:p>
     <w:p>
@@ -3461,101 +3436,6 @@
         <w:ind w:left="2652" w:firstLine="360"/>
       </w:pPr>
       <w:r>
-        <w:t>!  &amp;&amp;  ||</w:t>
-      </w:r>
-    </w:p>
-    <w:p>
-      <w:pPr>
-        <w:ind w:left="2652" w:firstLine="360"/>
-      </w:pPr>
-      <w:r>
-        <w:t>Logical NOT, Logical AND, Logical OR</w:t>
-      </w:r>
-    </w:p>
-    <w:p>
-      <w:pPr>
-        <w:numPr>
-          <w:ilvl w:val="2"/>
-          <w:numId w:val="11"/>
-        </w:numPr>
-        <w:tabs>
-          <w:tab w:val="clear" w:pos="2160"/>
-          <w:tab w:val="num" w:pos="2652"/>
-        </w:tabs>
-        <w:ind w:left="2652"/>
-        <w:jc w:val="both"/>
-      </w:pPr>
-      <w:r>
-        <w:t>Bit</w:t>
-      </w:r>
-    </w:p>
-    <w:p>
-      <w:pPr>
-        <w:ind w:left="2652" w:firstLine="360"/>
-      </w:pPr>
-      <w:r>
-        <w:t>~  &lt;&lt;  &gt;&gt;  &amp;  ^  |  &lt;&lt;=  &gt;&gt;=  &amp;=  |=  ^=</w:t>
-      </w:r>
-    </w:p>
-    <w:p>
-      <w:pPr>
-        <w:ind w:left="3012"/>
-      </w:pPr>
-      <w:r>
-        <w:t>Bitwise complement, Left shift, Right shift, Bitwise AND, Bitwise exclusive OR, Bitwise OR, Left-shift assignment, Right-shift assignment, Bitwise AND assignment, Bitwise inclusive OR assignment, Bitwise exclusive OR assignment</w:t>
-      </w:r>
-    </w:p>
-    <w:p>
-      <w:pPr>
-        <w:numPr>
-          <w:ilvl w:val="2"/>
-          <w:numId w:val="11"/>
-        </w:numPr>
-        <w:tabs>
-          <w:tab w:val="clear" w:pos="2160"/>
-          <w:tab w:val="num" w:pos="2652"/>
-        </w:tabs>
-        <w:ind w:left="2652"/>
-        <w:jc w:val="both"/>
-      </w:pPr>
-      <w:r>
-        <w:t>Analytic</w:t>
-      </w:r>
-    </w:p>
-    <w:p>
-      <w:pPr>
-        <w:ind w:left="2652" w:firstLine="360"/>
-      </w:pPr>
-      <w:proofErr w:type="spellStart"/>
-      <w:r>
-        <w:t>sizeof</w:t>
-      </w:r>
-      <w:proofErr w:type="spellEnd"/>
-      <w:r>
-        <w:t xml:space="preserve">  </w:t>
-      </w:r>
-      <w:proofErr w:type="spellStart"/>
-      <w:r>
-        <w:t>sizeof</w:t>
-      </w:r>
-      <w:proofErr w:type="spellEnd"/>
-      <w:r>
-        <w:t xml:space="preserve"> ( )  </w:t>
-      </w:r>
-      <w:proofErr w:type="spellStart"/>
-      <w:r>
-        <w:t>typeid</w:t>
-      </w:r>
-      <w:proofErr w:type="spellEnd"/>
-      <w:r>
-        <w:t>( )</w:t>
-      </w:r>
-    </w:p>
-    <w:p>
-      <w:pPr>
-        <w:ind w:left="2652" w:firstLine="360"/>
-      </w:pPr>
-      <w:r>
         <w:t>Size of object, Size of type, type name</w:t>
       </w:r>
     </w:p>
@@ -3578,40 +3458,11 @@
     </w:p>
     <w:p>
       <w:pPr>
-        <w:ind w:left="2652" w:firstLine="360"/>
-      </w:pPr>
-      <w:r>
-        <w:t xml:space="preserve">(type)  </w:t>
-      </w:r>
-      <w:proofErr w:type="spellStart"/>
-      <w:r>
-        <w:t>const_cast</w:t>
-      </w:r>
-      <w:proofErr w:type="spellEnd"/>
-      <w:r>
-        <w:t xml:space="preserve">  </w:t>
-      </w:r>
-      <w:proofErr w:type="spellStart"/>
-      <w:r>
-        <w:t>dynamic_cast</w:t>
-      </w:r>
-      <w:proofErr w:type="spellEnd"/>
-      <w:r>
-        <w:t xml:space="preserve">  </w:t>
-      </w:r>
-      <w:proofErr w:type="spellStart"/>
-      <w:r>
-        <w:t>reinterpret_cast</w:t>
-      </w:r>
-      <w:proofErr w:type="spellEnd"/>
-      <w:r>
-        <w:t xml:space="preserve">  </w:t>
-      </w:r>
-      <w:proofErr w:type="spellStart"/>
-      <w:r>
-        <w:t>static_cast</w:t>
-      </w:r>
-      <w:proofErr w:type="spellEnd"/>
+        <w:ind w:left="3124"/>
+      </w:pPr>
+      <w:r>
+        <w:t>(type)  const_cast  dynamic_cast  reinterpret_cast  static_cast</w:t>
+      </w:r>
     </w:p>
     <w:p>
       <w:pPr>
@@ -3722,7 +3573,6 @@
           <w:tab w:val="num" w:pos="1932"/>
         </w:tabs>
         <w:ind w:left="1932"/>
-        <w:jc w:val="both"/>
       </w:pPr>
       <w:r>
         <w:t>Specifiers: specify mainly type, access, storage. Characteristics of what is declared.</w:t>
@@ -3797,32 +3647,52 @@
     </w:p>
     <w:p>
       <w:pPr>
+        <w:ind w:left="3124"/>
+      </w:pPr>
+      <w:r>
+        <w:t>static, auto, register; extern (linkage); Ommitted</w:t>
+      </w:r>
+    </w:p>
+    <w:p>
+      <w:pPr>
+        <w:numPr>
+          <w:ilvl w:val="2"/>
+          <w:numId w:val="11"/>
+        </w:numPr>
+        <w:tabs>
+          <w:tab w:val="clear" w:pos="2160"/>
+          <w:tab w:val="num" w:pos="2652"/>
+        </w:tabs>
+        <w:ind w:left="2652"/>
+        <w:jc w:val="both"/>
+      </w:pPr>
+      <w:r>
+        <w:t>Function:</w:t>
+      </w:r>
+    </w:p>
+    <w:p>
+      <w:pPr>
         <w:ind w:left="2652" w:firstLine="360"/>
       </w:pPr>
       <w:r>
-        <w:t xml:space="preserve">static, auto, register; extern (linkage); </w:t>
-      </w:r>
-      <w:proofErr w:type="spellStart"/>
-      <w:r>
-        <w:t>Ommitted</w:t>
-      </w:r>
-      <w:proofErr w:type="spellEnd"/>
-    </w:p>
-    <w:p>
-      <w:pPr>
-        <w:numPr>
-          <w:ilvl w:val="2"/>
-          <w:numId w:val="11"/>
-        </w:numPr>
-        <w:tabs>
-          <w:tab w:val="clear" w:pos="2160"/>
-          <w:tab w:val="num" w:pos="2652"/>
-        </w:tabs>
-        <w:ind w:left="2652"/>
-        <w:jc w:val="both"/>
-      </w:pPr>
-      <w:r>
-        <w:t>Function:</w:t>
+        <w:t>virtual, inline</w:t>
+      </w:r>
+    </w:p>
+    <w:p>
+      <w:pPr>
+        <w:numPr>
+          <w:ilvl w:val="2"/>
+          <w:numId w:val="11"/>
+        </w:numPr>
+        <w:tabs>
+          <w:tab w:val="clear" w:pos="2160"/>
+          <w:tab w:val="num" w:pos="2652"/>
+        </w:tabs>
+        <w:ind w:left="2652"/>
+        <w:jc w:val="both"/>
+      </w:pPr>
+      <w:r>
+        <w:t>Type qualifiers:</w:t>
       </w:r>
     </w:p>
     <w:p>
@@ -3830,24 +3700,23 @@
         <w:ind w:left="2652" w:firstLine="360"/>
       </w:pPr>
       <w:r>
-        <w:t>virtual, inline</w:t>
-      </w:r>
-    </w:p>
-    <w:p>
-      <w:pPr>
-        <w:numPr>
-          <w:ilvl w:val="2"/>
-          <w:numId w:val="11"/>
-        </w:numPr>
-        <w:tabs>
-          <w:tab w:val="clear" w:pos="2160"/>
-          <w:tab w:val="num" w:pos="2652"/>
-        </w:tabs>
-        <w:ind w:left="2652"/>
-        <w:jc w:val="both"/>
-      </w:pPr>
-      <w:r>
-        <w:t>Type qualifiers:</w:t>
+        <w:t xml:space="preserve"> const, volatile</w:t>
+      </w:r>
+    </w:p>
+    <w:p>
+      <w:pPr>
+        <w:numPr>
+          <w:ilvl w:val="2"/>
+          <w:numId w:val="11"/>
+        </w:numPr>
+        <w:tabs>
+          <w:tab w:val="clear" w:pos="2160"/>
+          <w:tab w:val="num" w:pos="2652"/>
+        </w:tabs>
+        <w:ind w:left="2652"/>
+      </w:pPr>
+      <w:r>
+        <w:t>Friend: a global function overloaded and specified inside a type for access to its protected and private members</w:t>
       </w:r>
     </w:p>
     <w:p>
@@ -3855,24 +3724,24 @@
         <w:ind w:left="2652" w:firstLine="360"/>
       </w:pPr>
       <w:r>
-        <w:t xml:space="preserve"> const, volatile</w:t>
-      </w:r>
-    </w:p>
-    <w:p>
-      <w:pPr>
-        <w:numPr>
-          <w:ilvl w:val="2"/>
-          <w:numId w:val="11"/>
-        </w:numPr>
-        <w:tabs>
-          <w:tab w:val="clear" w:pos="2160"/>
-          <w:tab w:val="num" w:pos="2652"/>
-        </w:tabs>
-        <w:ind w:left="2652"/>
-        <w:jc w:val="both"/>
-      </w:pPr>
-      <w:r>
-        <w:t>Friend: a global function overloaded and specified inside a type for access to its protected and private members</w:t>
+        <w:t>friend</w:t>
+      </w:r>
+    </w:p>
+    <w:p>
+      <w:pPr>
+        <w:numPr>
+          <w:ilvl w:val="2"/>
+          <w:numId w:val="11"/>
+        </w:numPr>
+        <w:tabs>
+          <w:tab w:val="clear" w:pos="2160"/>
+          <w:tab w:val="num" w:pos="2652"/>
+        </w:tabs>
+        <w:ind w:left="2652"/>
+        <w:jc w:val="both"/>
+      </w:pPr>
+      <w:r>
+        <w:t>Type:</w:t>
       </w:r>
     </w:p>
     <w:p>
@@ -3880,24 +3749,24 @@
         <w:ind w:left="2652" w:firstLine="360"/>
       </w:pPr>
       <w:r>
-        <w:t>friend</w:t>
-      </w:r>
-    </w:p>
-    <w:p>
-      <w:pPr>
-        <w:numPr>
-          <w:ilvl w:val="2"/>
-          <w:numId w:val="11"/>
-        </w:numPr>
-        <w:tabs>
-          <w:tab w:val="clear" w:pos="2160"/>
-          <w:tab w:val="num" w:pos="2652"/>
-        </w:tabs>
-        <w:ind w:left="2652"/>
-        <w:jc w:val="both"/>
-      </w:pPr>
-      <w:r>
-        <w:t>Type:</w:t>
+        <w:t>any type</w:t>
+      </w:r>
+    </w:p>
+    <w:p>
+      <w:pPr>
+        <w:numPr>
+          <w:ilvl w:val="2"/>
+          <w:numId w:val="11"/>
+        </w:numPr>
+        <w:tabs>
+          <w:tab w:val="clear" w:pos="2160"/>
+          <w:tab w:val="num" w:pos="2652"/>
+        </w:tabs>
+        <w:ind w:left="2652"/>
+        <w:jc w:val="both"/>
+      </w:pPr>
+      <w:r>
+        <w:t>typedef specifier:</w:t>
       </w:r>
     </w:p>
     <w:p>
@@ -3905,31 +3774,6 @@
         <w:ind w:left="2652" w:firstLine="360"/>
       </w:pPr>
       <w:r>
-        <w:t>any type</w:t>
-      </w:r>
-    </w:p>
-    <w:p>
-      <w:pPr>
-        <w:numPr>
-          <w:ilvl w:val="2"/>
-          <w:numId w:val="11"/>
-        </w:numPr>
-        <w:tabs>
-          <w:tab w:val="clear" w:pos="2160"/>
-          <w:tab w:val="num" w:pos="2652"/>
-        </w:tabs>
-        <w:ind w:left="2652"/>
-        <w:jc w:val="both"/>
-      </w:pPr>
-      <w:r>
-        <w:t>typedef specifier:</w:t>
-      </w:r>
-    </w:p>
-    <w:p>
-      <w:pPr>
-        <w:ind w:left="2652" w:firstLine="360"/>
-      </w:pPr>
-      <w:r>
         <w:t>typedef</w:t>
       </w:r>
       <w:r>
@@ -3964,18 +3808,9 @@
           <w:tab w:val="num" w:pos="2652"/>
         </w:tabs>
         <w:ind w:left="2652"/>
-        <w:jc w:val="both"/>
-      </w:pPr>
-      <w:r>
-        <w:t xml:space="preserve">The name and </w:t>
-      </w:r>
-      <w:proofErr w:type="spellStart"/>
-      <w:r>
-        <w:t>pointering</w:t>
-      </w:r>
-      <w:proofErr w:type="spellEnd"/>
-      <w:r>
-        <w:t xml:space="preserve"> in a declaration (and type names in certain cases). Basically the part of the declaration that the specifiers do not cover.</w:t>
+      </w:pPr>
+      <w:r>
+        <w:t>The name and pointering in a declaration (and type names in certain cases). Basically the part of the declaration that the specifiers do not cover.</w:t>
       </w:r>
     </w:p>
     <w:p>
@@ -4006,18 +3841,9 @@
           <w:tab w:val="num" w:pos="3372"/>
         </w:tabs>
         <w:ind w:left="3372"/>
-        <w:jc w:val="both"/>
-      </w:pPr>
-      <w:r>
-        <w:t>Pointers: pointer, reference, array, pointer to any member of a type (</w:t>
-      </w:r>
-      <w:proofErr w:type="spellStart"/>
-      <w:r>
-        <w:t>ClassName</w:t>
-      </w:r>
-      <w:proofErr w:type="spellEnd"/>
-      <w:r>
-        <w:t>::*)</w:t>
+      </w:pPr>
+      <w:r>
+        <w:t>Pointers: pointer, reference, array, pointer to any member of a type (ClassName::*)</w:t>
       </w:r>
     </w:p>
     <w:p>
@@ -4031,18 +3857,9 @@
           <w:tab w:val="num" w:pos="3372"/>
         </w:tabs>
         <w:ind w:left="3372"/>
-        <w:jc w:val="both"/>
-      </w:pPr>
-      <w:r>
-        <w:t xml:space="preserve">Type names: in conversions, </w:t>
-      </w:r>
-      <w:proofErr w:type="spellStart"/>
-      <w:r>
-        <w:t>sizeof</w:t>
-      </w:r>
-      <w:proofErr w:type="spellEnd"/>
-      <w:r>
-        <w:t>, new, function prototypes, typedefs</w:t>
+      </w:pPr>
+      <w:r>
+        <w:t>Type names: in conversions, sizeof, new, function prototypes, typedefs</w:t>
       </w:r>
     </w:p>
     <w:p>
@@ -4109,11 +3926,15 @@
         <w:ind w:left="3372"/>
         <w:jc w:val="both"/>
       </w:pPr>
-      <w:proofErr w:type="spellStart"/>
-      <w:r>
-        <w:t>Aggegrates</w:t>
-      </w:r>
-      <w:proofErr w:type="spellEnd"/>
+      <w:r>
+        <w:t>Agg</w:t>
+      </w:r>
+      <w:r>
+        <w:t>r</w:t>
+      </w:r>
+      <w:r>
+        <w:t>egates</w:t>
+      </w:r>
     </w:p>
     <w:p>
       <w:pPr>
@@ -4296,7 +4117,6 @@
           <w:tab w:val="num" w:pos="3372"/>
         </w:tabs>
         <w:ind w:left="3372"/>
-        <w:jc w:val="both"/>
       </w:pPr>
       <w:r>
         <w:t>Return restrictions: Can’t return arrays or functions. They can however return references of pointers to arrays or functions, or arrays inside structures</w:t>
@@ -4330,7 +4150,6 @@
           <w:tab w:val="num" w:pos="3372"/>
         </w:tabs>
         <w:ind w:left="3372"/>
-        <w:jc w:val="both"/>
       </w:pPr>
       <w:r>
         <w:t>Distinction of declaration and definition: only in functions (?and maybe types too?)</w:t>
@@ -4347,7 +4166,6 @@
           <w:tab w:val="num" w:pos="1932"/>
         </w:tabs>
         <w:ind w:left="1932"/>
-        <w:jc w:val="both"/>
       </w:pPr>
       <w:r>
         <w:t>Enumerations: Declaration, Conversions and enumerated types</w:t>
@@ -4435,15 +4253,7 @@
         <w:jc w:val="both"/>
       </w:pPr>
       <w:r>
-        <w:t>type placeholder: &lt;</w:t>
-      </w:r>
-      <w:proofErr w:type="spellStart"/>
-      <w:r>
-        <w:t>typename</w:t>
-      </w:r>
-      <w:proofErr w:type="spellEnd"/>
-      <w:r>
-        <w:t xml:space="preserve"> …&gt;</w:t>
+        <w:t>type placeholder: &lt;typename …&gt;</w:t>
       </w:r>
     </w:p>
     <w:p>
@@ -4542,7 +4352,6 @@
           <w:tab w:val="num" w:pos="2652"/>
         </w:tabs>
         <w:ind w:left="2652"/>
-        <w:jc w:val="both"/>
       </w:pPr>
       <w:r>
         <w:t>Namespace alias: alternate name for namespace</w:t>
@@ -4576,18 +4385,9 @@
           <w:tab w:val="num" w:pos="2652"/>
         </w:tabs>
         <w:ind w:left="2652"/>
-        <w:jc w:val="both"/>
-      </w:pPr>
-      <w:r>
-        <w:t xml:space="preserve">using namespace &lt;namespace&gt;: allows you to </w:t>
-      </w:r>
-      <w:proofErr w:type="spellStart"/>
-      <w:r>
-        <w:t>ommit</w:t>
-      </w:r>
-      <w:proofErr w:type="spellEnd"/>
-      <w:r>
-        <w:t xml:space="preserve"> the namespace identifier when referencing things in the namespace</w:t>
+      </w:pPr>
+      <w:r>
+        <w:t>using namespace &lt;namespace&gt;: allows you to ommit the namespace identifier when referencing things in the namespace</w:t>
       </w:r>
     </w:p>
     <w:p>
@@ -5223,7 +5023,6 @@
           <w:tab w:val="num" w:pos="1932"/>
         </w:tabs>
         <w:ind w:left="1932"/>
-        <w:jc w:val="both"/>
       </w:pPr>
       <w:r>
         <w:t>Scope: local (within block), function scope, file scope, type scope, prototype scope (check what they meant by that)</w:t>
@@ -5240,7 +5039,6 @@
           <w:tab w:val="num" w:pos="1932"/>
         </w:tabs>
         <w:ind w:left="1932"/>
-        <w:jc w:val="both"/>
       </w:pPr>
       <w:r>
         <w:t>Lifetime, point of initializing objects.</w:t>
@@ -5257,7 +5055,6 @@
           <w:tab w:val="num" w:pos="1932"/>
         </w:tabs>
         <w:ind w:left="1932"/>
-        <w:jc w:val="both"/>
       </w:pPr>
       <w:r>
         <w:t>Hiding names: one name takes precedence over another. Accessing a hidden name.</w:t>
@@ -5366,13 +5163,8 @@
         <w:ind w:left="2652"/>
         <w:jc w:val="both"/>
       </w:pPr>
-      <w:proofErr w:type="spellStart"/>
-      <w:r>
-        <w:t>atexit</w:t>
-      </w:r>
-      <w:proofErr w:type="spellEnd"/>
-      <w:r>
-        <w:t xml:space="preserve"> function</w:t>
+      <w:r>
+        <w:t>atexit function</w:t>
       </w:r>
     </w:p>
     <w:p>
@@ -5422,11 +5214,9 @@
         <w:ind w:left="1932"/>
         <w:jc w:val="both"/>
       </w:pPr>
-      <w:proofErr w:type="spellStart"/>
       <w:r>
         <w:t>asm</w:t>
       </w:r>
-      <w:proofErr w:type="spellEnd"/>
     </w:p>
     <w:p>
       <w:pPr>
@@ -5438,7 +5228,10 @@
         <w:pStyle w:val="Heading4"/>
       </w:pPr>
       <w:r>
-        <w:t>Unclassified</w:t>
+        <w:t>Un</w:t>
+      </w:r>
+      <w:r>
+        <w:t>categorized</w:t>
       </w:r>
     </w:p>
     <w:p>
@@ -5460,156 +5253,40 @@
     </w:p>
     <w:p>
       <w:pPr>
-        <w:ind w:left="1006" w:firstLine="360"/>
+        <w:ind w:left="1420"/>
       </w:pPr>
       <w:r>
         <w:t>allocate3 __inline property</w:t>
       </w:r>
-    </w:p>
-    <w:p>
-      <w:pPr>
-        <w:ind w:left="1006" w:firstLine="360"/>
-      </w:pPr>
-      <w:r>
-        <w:t xml:space="preserve">__asm1 __int8 </w:t>
-      </w:r>
-      <w:proofErr w:type="spellStart"/>
-      <w:r>
-        <w:t>selectany</w:t>
-      </w:r>
-      <w:proofErr w:type="spellEnd"/>
-    </w:p>
-    <w:p>
-      <w:pPr>
-        <w:ind w:left="1006" w:firstLine="360"/>
-      </w:pPr>
-      <w:r>
-        <w:t>__based2 __int16 __</w:t>
-      </w:r>
-      <w:proofErr w:type="spellStart"/>
-      <w:r>
-        <w:t>single_inheritance</w:t>
-      </w:r>
-      <w:proofErr w:type="spellEnd"/>
       <w:r>
         <w:t xml:space="preserve"> </w:t>
       </w:r>
-    </w:p>
-    <w:p>
-      <w:pPr>
-        <w:ind w:left="1006" w:firstLine="360"/>
-      </w:pPr>
-      <w:r>
-        <w:t>__</w:t>
-      </w:r>
-      <w:proofErr w:type="spellStart"/>
-      <w:r>
-        <w:t>cdecl</w:t>
-      </w:r>
-      <w:proofErr w:type="spellEnd"/>
-      <w:r>
-        <w:t xml:space="preserve"> __int32 __</w:t>
-      </w:r>
-      <w:proofErr w:type="spellStart"/>
-      <w:r>
-        <w:t>stdcall</w:t>
-      </w:r>
-      <w:proofErr w:type="spellEnd"/>
+      <w:r>
+        <w:t>__asm1 __int8 selectany</w:t>
+      </w:r>
       <w:r>
         <w:t xml:space="preserve"> </w:t>
       </w:r>
-    </w:p>
-    <w:p>
-      <w:pPr>
-        <w:ind w:left="1006" w:firstLine="360"/>
-      </w:pPr>
-      <w:r>
-        <w:t>__</w:t>
-      </w:r>
-      <w:proofErr w:type="spellStart"/>
-      <w:r>
-        <w:t>declspec</w:t>
-      </w:r>
-      <w:proofErr w:type="spellEnd"/>
-      <w:r>
-        <w:t xml:space="preserve"> __int64 thread</w:t>
-      </w:r>
-    </w:p>
-    <w:p>
-      <w:pPr>
-        <w:ind w:left="1006" w:firstLine="360"/>
-      </w:pPr>
-      <w:r>
-        <w:t xml:space="preserve">dllexport3 __leave __try </w:t>
-      </w:r>
-    </w:p>
-    <w:p>
-      <w:pPr>
-        <w:ind w:left="1006" w:firstLine="360"/>
-      </w:pPr>
-      <w:r>
-        <w:t>dllimport3 __</w:t>
-      </w:r>
-      <w:proofErr w:type="spellStart"/>
-      <w:r>
-        <w:t>multiple_inheritance</w:t>
-      </w:r>
-      <w:proofErr w:type="spellEnd"/>
+      <w:r>
+        <w:t>__based2 __int16 __single_inheritance __cdecl __int32 __stdcall</w:t>
+      </w:r>
       <w:r>
         <w:t xml:space="preserve"> </w:t>
       </w:r>
-      <w:proofErr w:type="spellStart"/>
-      <w:r>
-        <w:t>uuid</w:t>
-      </w:r>
-      <w:proofErr w:type="spellEnd"/>
-    </w:p>
-    <w:p>
-      <w:pPr>
-        <w:ind w:left="1006" w:firstLine="360"/>
-      </w:pPr>
-      <w:r>
-        <w:t>__except naked3 __</w:t>
-      </w:r>
-      <w:proofErr w:type="spellStart"/>
-      <w:r>
-        <w:t>uuidof</w:t>
-      </w:r>
-      <w:proofErr w:type="spellEnd"/>
+      <w:r>
+        <w:t>__declspec __int64 thread</w:t>
+      </w:r>
       <w:r>
         <w:t xml:space="preserve"> </w:t>
       </w:r>
-    </w:p>
-    <w:p>
-      <w:pPr>
-        <w:ind w:left="1006" w:firstLine="360"/>
-      </w:pPr>
-      <w:r>
-        <w:t>__</w:t>
-      </w:r>
-      <w:proofErr w:type="spellStart"/>
-      <w:r>
-        <w:t>fastcall</w:t>
-      </w:r>
-      <w:proofErr w:type="spellEnd"/>
-      <w:r>
-        <w:t xml:space="preserve"> nothrow3 __</w:t>
-      </w:r>
-      <w:proofErr w:type="spellStart"/>
-      <w:r>
-        <w:t>virtual_inheritance</w:t>
-      </w:r>
-      <w:proofErr w:type="spellEnd"/>
+      <w:r>
+        <w:t>dllexport3 __leave __try dllimport3 __multiple_inheritance uuid</w:t>
+      </w:r>
       <w:r>
         <w:t xml:space="preserve"> </w:t>
       </w:r>
-    </w:p>
-    <w:p>
-      <w:pPr>
-        <w:ind w:left="1006" w:firstLine="360"/>
-      </w:pPr>
-      <w:r>
-        <w:t>__finally</w:t>
+      <w:r>
+        <w:t>__except naked3 __uuidof __fastcall nothrow3 __virtual_inheritance __finally</w:t>
       </w:r>
     </w:p>
     <w:p>
@@ -5667,48 +5344,10 @@
           <w:tab w:val="num" w:pos="1878"/>
         </w:tabs>
         <w:ind w:left="1878"/>
-        <w:jc w:val="both"/>
-      </w:pPr>
-      <w:r>
-        <w:t xml:space="preserve">Don't know: </w:t>
-      </w:r>
-      <w:proofErr w:type="spellStart"/>
-      <w:r>
-        <w:t>typename</w:t>
-      </w:r>
-      <w:proofErr w:type="spellEnd"/>
-      <w:r>
-        <w:t xml:space="preserve">, </w:t>
-      </w:r>
-      <w:proofErr w:type="spellStart"/>
-      <w:r>
-        <w:t>typeid</w:t>
-      </w:r>
-      <w:proofErr w:type="spellEnd"/>
-      <w:r>
-        <w:t xml:space="preserve">, </w:t>
-      </w:r>
-      <w:proofErr w:type="spellStart"/>
-      <w:r>
-        <w:t>type_info</w:t>
-      </w:r>
-      <w:proofErr w:type="spellEnd"/>
-      <w:r>
-        <w:t xml:space="preserve">, mutable, explicit, </w:t>
-      </w:r>
-      <w:proofErr w:type="spellStart"/>
-      <w:r>
-        <w:t>bad_cast</w:t>
-      </w:r>
-      <w:proofErr w:type="spellEnd"/>
-      <w:r>
-        <w:t xml:space="preserve">, </w:t>
-      </w:r>
-      <w:proofErr w:type="spellStart"/>
-      <w:r>
-        <w:t>bad_typeid</w:t>
-      </w:r>
-      <w:proofErr w:type="spellEnd"/>
+      </w:pPr>
+      <w:r>
+        <w:t>Don't know: typename, typeid, type_info, mutable, explicit, bad_cast, bad_typeid</w:t>
+      </w:r>
     </w:p>
     <w:p/>
     <w:p>
@@ -5726,15 +5365,7 @@
     </w:p>
     <w:p>
       <w:r>
-        <w:t xml:space="preserve">Other Software System components replace functionality of Standard libraries, but C programmers should be able to specify functions from them, shouldn’t they. Not </w:t>
-      </w:r>
-      <w:proofErr w:type="spellStart"/>
-      <w:r>
-        <w:t>gonna</w:t>
-      </w:r>
-      <w:proofErr w:type="spellEnd"/>
-      <w:r>
-        <w:t xml:space="preserve"> mind right now.</w:t>
+        <w:t>Other Software System components replace functionality of Standard libraries, but C programmers should be able to specify functions from them, shouldn’t they. Not gonna mind right now.</w:t>
       </w:r>
     </w:p>
     <w:p>
@@ -5745,11 +5376,6 @@
     <w:p>
       <w:r>
         <w:t>Formal arguments are the variables  inside the function as opposed to the values given in the function call.</w:t>
-      </w:r>
-    </w:p>
-    <w:p>
-      <w:r>
-        <w:t>Concepts</w:t>
       </w:r>
     </w:p>
     <w:p>
@@ -5782,7 +5408,7 @@
 </file>
 
 <file path=word/numbering.xml><?xml version="1.0" encoding="utf-8"?>
-<w:numbering xmlns:wpc="http://schemas.microsoft.com/office/word/2010/wordprocessingCanvas" xmlns:cx="http://schemas.microsoft.com/office/drawing/2014/chartex" xmlns:cx1="http://schemas.microsoft.com/office/drawing/2015/9/8/chartex" xmlns:cx2="http://schemas.microsoft.com/office/drawing/2015/10/21/chartex" xmlns:cx3="http://schemas.microsoft.com/office/drawing/2016/5/9/chartex" xmlns:cx4="http://schemas.microsoft.com/office/drawing/2016/5/10/chartex" xmlns:cx5="http://schemas.microsoft.com/office/drawing/2016/5/11/chartex" xmlns:cx6="http://schemas.microsoft.com/office/drawing/2016/5/12/chartex" xmlns:cx7="http://schemas.microsoft.com/office/drawing/2016/5/13/chartex" xmlns:cx8="http://schemas.microsoft.com/office/drawing/2016/5/14/chartex" xmlns:mc="http://schemas.openxmlformats.org/markup-compatibility/2006" xmlns:aink="http://schemas.microsoft.com/office/drawing/2016/ink" xmlns:am3d="http://schemas.microsoft.com/office/drawing/2017/model3d" xmlns:o="urn:schemas-microsoft-com:office:office" xmlns:r="http://schemas.openxmlformats.org/officeDocument/2006/relationships" xmlns:m="http://schemas.openxmlformats.org/officeDocument/2006/math" xmlns:v="urn:schemas-microsoft-com:vml" xmlns:wp14="http://schemas.microsoft.com/office/word/2010/wordprocessingDrawing" xmlns:wp="http://schemas.openxmlformats.org/drawingml/2006/wordprocessingDrawing" xmlns:w10="urn:schemas-microsoft-com:office:word" xmlns:w="http://schemas.openxmlformats.org/wordprocessingml/2006/main" xmlns:w14="http://schemas.microsoft.com/office/word/2010/wordml" xmlns:w15="http://schemas.microsoft.com/office/word/2012/wordml" xmlns:w16cid="http://schemas.microsoft.com/office/word/2016/wordml/cid" xmlns:w16se="http://schemas.microsoft.com/office/word/2015/wordml/symex" xmlns:wpg="http://schemas.microsoft.com/office/word/2010/wordprocessingGroup" xmlns:wpi="http://schemas.microsoft.com/office/word/2010/wordprocessingInk" xmlns:wne="http://schemas.microsoft.com/office/word/2006/wordml" xmlns:wps="http://schemas.microsoft.com/office/word/2010/wordprocessingShape" mc:Ignorable="w14 w15 w16se w16cid wp14">
+<w:numbering xmlns:wpc="http://schemas.microsoft.com/office/word/2010/wordprocessingCanvas" xmlns:cx="http://schemas.microsoft.com/office/drawing/2014/chartex" xmlns:cx1="http://schemas.microsoft.com/office/drawing/2015/9/8/chartex" xmlns:cx2="http://schemas.microsoft.com/office/drawing/2015/10/21/chartex" xmlns:cx3="http://schemas.microsoft.com/office/drawing/2016/5/9/chartex" xmlns:cx4="http://schemas.microsoft.com/office/drawing/2016/5/10/chartex" xmlns:cx5="http://schemas.microsoft.com/office/drawing/2016/5/11/chartex" xmlns:cx6="http://schemas.microsoft.com/office/drawing/2016/5/12/chartex" xmlns:cx7="http://schemas.microsoft.com/office/drawing/2016/5/13/chartex" xmlns:cx8="http://schemas.microsoft.com/office/drawing/2016/5/14/chartex" xmlns:mc="http://schemas.openxmlformats.org/markup-compatibility/2006" xmlns:aink="http://schemas.microsoft.com/office/drawing/2016/ink" xmlns:am3d="http://schemas.microsoft.com/office/drawing/2017/model3d" xmlns:o="urn:schemas-microsoft-com:office:office" xmlns:r="http://schemas.openxmlformats.org/officeDocument/2006/relationships" xmlns:m="http://schemas.openxmlformats.org/officeDocument/2006/math" xmlns:v="urn:schemas-microsoft-com:vml" xmlns:wp14="http://schemas.microsoft.com/office/word/2010/wordprocessingDrawing" xmlns:wp="http://schemas.openxmlformats.org/drawingml/2006/wordprocessingDrawing" xmlns:w10="urn:schemas-microsoft-com:office:word" xmlns:w="http://schemas.openxmlformats.org/wordprocessingml/2006/main" xmlns:w14="http://schemas.microsoft.com/office/word/2010/wordml" xmlns:w15="http://schemas.microsoft.com/office/word/2012/wordml" xmlns:w16cex="http://schemas.microsoft.com/office/word/2018/wordml/cex" xmlns:w16cid="http://schemas.microsoft.com/office/word/2016/wordml/cid" xmlns:w16="http://schemas.microsoft.com/office/word/2018/wordml" xmlns:w16se="http://schemas.microsoft.com/office/word/2015/wordml/symex" xmlns:wpg="http://schemas.microsoft.com/office/word/2010/wordprocessingGroup" xmlns:wpi="http://schemas.microsoft.com/office/word/2010/wordprocessingInk" xmlns:wne="http://schemas.microsoft.com/office/word/2006/wordml" xmlns:wps="http://schemas.microsoft.com/office/word/2010/wordprocessingShape" mc:Ignorable="w14 w15 w16se w16cid w16 w16cex wp14">
   <w:abstractNum w:abstractNumId="0" w15:restartNumberingAfterBreak="0">
     <w:nsid w:val="FFFFFF7C"/>
     <w:multiLevelType w:val="singleLevel"/>
@@ -6145,7 +5771,7 @@
 </file>
 
 <file path=word/styles.xml><?xml version="1.0" encoding="utf-8"?>
-<w:styles xmlns:mc="http://schemas.openxmlformats.org/markup-compatibility/2006" xmlns:r="http://schemas.openxmlformats.org/officeDocument/2006/relationships" xmlns:w="http://schemas.openxmlformats.org/wordprocessingml/2006/main" xmlns:w14="http://schemas.microsoft.com/office/word/2010/wordml" xmlns:w15="http://schemas.microsoft.com/office/word/2012/wordml" xmlns:w16cid="http://schemas.microsoft.com/office/word/2016/wordml/cid" xmlns:w16se="http://schemas.microsoft.com/office/word/2015/wordml/symex" mc:Ignorable="w14 w15 w16se w16cid">
+<w:styles xmlns:mc="http://schemas.openxmlformats.org/markup-compatibility/2006" xmlns:r="http://schemas.openxmlformats.org/officeDocument/2006/relationships" xmlns:w="http://schemas.openxmlformats.org/wordprocessingml/2006/main" xmlns:w14="http://schemas.microsoft.com/office/word/2010/wordml" xmlns:w15="http://schemas.microsoft.com/office/word/2012/wordml" xmlns:w16cex="http://schemas.microsoft.com/office/word/2018/wordml/cex" xmlns:w16cid="http://schemas.microsoft.com/office/word/2016/wordml/cid" xmlns:w16="http://schemas.microsoft.com/office/word/2018/wordml" xmlns:w16se="http://schemas.microsoft.com/office/word/2015/wordml/symex" mc:Ignorable="w14 w15 w16se w16cid w16 w16cex">
   <w:docDefaults>
     <w:rPrDefault>
       <w:rPr>
@@ -7084,6 +6710,17 @@
       <w:lang w:val="en-US" w:eastAsia="en-US" w:bidi="ar-SA"/>
     </w:rPr>
   </w:style>
+  <w:style w:type="paragraph" w:styleId="ListParagraph">
+    <w:name w:val="List Paragraph"/>
+    <w:basedOn w:val="Normal"/>
+    <w:uiPriority w:val="34"/>
+    <w:qFormat/>
+    <w:rsid w:val="00FC48CF"/>
+    <w:pPr>
+      <w:ind w:left="720"/>
+      <w:contextualSpacing/>
+    </w:pPr>
+  </w:style>
 </w:styles>
 </file>
 

</xml_diff>